<commit_message>
Add logical data model and design justification for decision support
</commit_message>
<xml_diff>
--- a/Artifacts/Module 3/Data Model for Decision Support v1.docx
+++ b/Artifacts/Module 3/Data Model for Decision Support v1.docx
@@ -9,12 +9,23 @@
           <w:rFonts w:ascii="Times New Roman" w:hAnsi="Times New Roman" w:cs="Times New Roman"/>
         </w:rPr>
       </w:pPr>
+      <w:commentRangeStart w:id="0"/>
       <w:r>
         <w:rPr>
           <w:rFonts w:ascii="Times New Roman" w:hAnsi="Times New Roman" w:cs="Times New Roman"/>
         </w:rPr>
         <w:t>Data Model for Decision Support</w:t>
       </w:r>
+      <w:commentRangeEnd w:id="0"/>
+      <w:r>
+        <w:rPr>
+          <w:rStyle w:val="CommentReference"/>
+          <w:rFonts w:asciiTheme="minorHAnsi" w:eastAsiaTheme="minorHAnsi" w:hAnsiTheme="minorHAnsi" w:cstheme="minorBidi"/>
+          <w:spacing w:val="0"/>
+          <w:kern w:val="2"/>
+        </w:rPr>
+        <w:commentReference w:id="0"/>
+      </w:r>
     </w:p>
     <w:p>
       <w:pPr>
@@ -31,10 +42,945 @@
     </w:p>
     <w:p>
       <w:pPr>
-        <w:rPr>
-          <w:rFonts w:ascii="Times New Roman" w:hAnsi="Times New Roman" w:cs="Times New Roman"/>
-        </w:rPr>
-      </w:pPr>
+        <w:pStyle w:val="Heading1"/>
+        <w:numPr>
+          <w:ilvl w:val="0"/>
+          <w:numId w:val="2"/>
+        </w:numPr>
+        <w:ind w:left="284"/>
+        <w:rPr>
+          <w:rFonts w:ascii="Times New Roman" w:hAnsi="Times New Roman" w:cs="Times New Roman"/>
+        </w:rPr>
+      </w:pPr>
+      <w:r>
+        <w:rPr>
+          <w:rFonts w:ascii="Times New Roman" w:hAnsi="Times New Roman" w:cs="Times New Roman"/>
+        </w:rPr>
+        <w:t>Logical Data Model</w:t>
+      </w:r>
+    </w:p>
+    <w:p>
+      <w:pPr>
+        <w:rPr>
+          <w:rFonts w:ascii="Times New Roman" w:hAnsi="Times New Roman" w:cs="Times New Roman"/>
+          <w:b/>
+          <w:bCs/>
+        </w:rPr>
+      </w:pPr>
+      <w:r>
+        <w:rPr>
+          <w:rFonts w:ascii="Times New Roman" w:hAnsi="Times New Roman" w:cs="Times New Roman"/>
+          <w:b/>
+          <w:bCs/>
+        </w:rPr>
+        <w:t xml:space="preserve">1. </w:t>
+      </w:r>
+      <w:proofErr w:type="spellStart"/>
+      <w:r>
+        <w:rPr>
+          <w:rFonts w:ascii="Times New Roman" w:hAnsi="Times New Roman" w:cs="Times New Roman"/>
+          <w:b/>
+          <w:bCs/>
+        </w:rPr>
+        <w:t>Fact_Trades</w:t>
+      </w:r>
+      <w:proofErr w:type="spellEnd"/>
+      <w:r>
+        <w:rPr>
+          <w:rFonts w:ascii="Times New Roman" w:hAnsi="Times New Roman" w:cs="Times New Roman"/>
+          <w:b/>
+          <w:bCs/>
+        </w:rPr>
+        <w:t xml:space="preserve"> (The "Raw" Truth)</w:t>
+      </w:r>
+    </w:p>
+    <w:p>
+      <w:pPr>
+        <w:numPr>
+          <w:ilvl w:val="0"/>
+          <w:numId w:val="3"/>
+        </w:numPr>
+        <w:rPr>
+          <w:rFonts w:ascii="Times New Roman" w:hAnsi="Times New Roman" w:cs="Times New Roman"/>
+        </w:rPr>
+      </w:pPr>
+      <w:r>
+        <w:rPr>
+          <w:rFonts w:ascii="Times New Roman" w:hAnsi="Times New Roman" w:cs="Times New Roman"/>
+          <w:b/>
+          <w:bCs/>
+        </w:rPr>
+        <w:t>Grain:</w:t>
+      </w:r>
+      <w:r>
+        <w:rPr>
+          <w:rFonts w:ascii="Times New Roman" w:hAnsi="Times New Roman" w:cs="Times New Roman"/>
+        </w:rPr>
+        <w:t xml:space="preserve"> One row per individual trade.</w:t>
+      </w:r>
+    </w:p>
+    <w:p>
+      <w:pPr>
+        <w:numPr>
+          <w:ilvl w:val="0"/>
+          <w:numId w:val="3"/>
+        </w:numPr>
+        <w:rPr>
+          <w:rFonts w:ascii="Times New Roman" w:hAnsi="Times New Roman" w:cs="Times New Roman"/>
+        </w:rPr>
+      </w:pPr>
+      <w:r>
+        <w:rPr>
+          <w:rFonts w:ascii="Times New Roman" w:hAnsi="Times New Roman" w:cs="Times New Roman"/>
+          <w:b/>
+          <w:bCs/>
+        </w:rPr>
+        <w:t>Purpose:</w:t>
+      </w:r>
+      <w:r>
+        <w:rPr>
+          <w:rFonts w:ascii="Times New Roman" w:hAnsi="Times New Roman" w:cs="Times New Roman"/>
+        </w:rPr>
+        <w:t xml:space="preserve"> Calculates Risk % and Duration Drift.</w:t>
+      </w:r>
+    </w:p>
+    <w:p>
+      <w:pPr>
+        <w:numPr>
+          <w:ilvl w:val="0"/>
+          <w:numId w:val="3"/>
+        </w:numPr>
+        <w:rPr>
+          <w:rFonts w:ascii="Times New Roman" w:hAnsi="Times New Roman" w:cs="Times New Roman"/>
+        </w:rPr>
+      </w:pPr>
+      <w:r>
+        <w:rPr>
+          <w:rFonts w:ascii="Times New Roman" w:hAnsi="Times New Roman" w:cs="Times New Roman"/>
+          <w:b/>
+          <w:bCs/>
+        </w:rPr>
+        <w:t>Columns (Headers):</w:t>
+      </w:r>
+    </w:p>
+    <w:p>
+      <w:pPr>
+        <w:numPr>
+          <w:ilvl w:val="1"/>
+          <w:numId w:val="3"/>
+        </w:numPr>
+        <w:rPr>
+          <w:rFonts w:ascii="Times New Roman" w:hAnsi="Times New Roman" w:cs="Times New Roman"/>
+        </w:rPr>
+      </w:pPr>
+      <w:proofErr w:type="spellStart"/>
+      <w:r>
+        <w:rPr>
+          <w:rFonts w:ascii="Times New Roman" w:hAnsi="Times New Roman" w:cs="Times New Roman"/>
+        </w:rPr>
+        <w:t>TradeID</w:t>
+      </w:r>
+      <w:proofErr w:type="spellEnd"/>
+      <w:r>
+        <w:rPr>
+          <w:rFonts w:ascii="Times New Roman" w:hAnsi="Times New Roman" w:cs="Times New Roman"/>
+        </w:rPr>
+        <w:t xml:space="preserve"> (The MT5 Ticket Number)</w:t>
+      </w:r>
+    </w:p>
+    <w:p>
+      <w:pPr>
+        <w:numPr>
+          <w:ilvl w:val="1"/>
+          <w:numId w:val="3"/>
+        </w:numPr>
+        <w:rPr>
+          <w:rFonts w:ascii="Times New Roman" w:hAnsi="Times New Roman" w:cs="Times New Roman"/>
+        </w:rPr>
+      </w:pPr>
+      <w:r>
+        <w:rPr>
+          <w:rFonts w:ascii="Times New Roman" w:hAnsi="Times New Roman" w:cs="Times New Roman"/>
+        </w:rPr>
+        <w:t>Symbol (e.g., "Step Index 200")</w:t>
+      </w:r>
+    </w:p>
+    <w:p>
+      <w:pPr>
+        <w:numPr>
+          <w:ilvl w:val="1"/>
+          <w:numId w:val="3"/>
+        </w:numPr>
+        <w:rPr>
+          <w:rFonts w:ascii="Times New Roman" w:hAnsi="Times New Roman" w:cs="Times New Roman"/>
+        </w:rPr>
+      </w:pPr>
+      <w:proofErr w:type="spellStart"/>
+      <w:r>
+        <w:rPr>
+          <w:rFonts w:ascii="Times New Roman" w:hAnsi="Times New Roman" w:cs="Times New Roman"/>
+        </w:rPr>
+        <w:t>OpenTime</w:t>
+      </w:r>
+      <w:proofErr w:type="spellEnd"/>
+      <w:r>
+        <w:rPr>
+          <w:rFonts w:ascii="Times New Roman" w:hAnsi="Times New Roman" w:cs="Times New Roman"/>
+        </w:rPr>
+        <w:t xml:space="preserve"> (</w:t>
+      </w:r>
+      <w:proofErr w:type="spellStart"/>
+      <w:r>
+        <w:rPr>
+          <w:rFonts w:ascii="Times New Roman" w:hAnsi="Times New Roman" w:cs="Times New Roman"/>
+        </w:rPr>
+        <w:t>DateTime</w:t>
+      </w:r>
+      <w:proofErr w:type="spellEnd"/>
+      <w:r>
+        <w:rPr>
+          <w:rFonts w:ascii="Times New Roman" w:hAnsi="Times New Roman" w:cs="Times New Roman"/>
+        </w:rPr>
+        <w:t>)</w:t>
+      </w:r>
+    </w:p>
+    <w:p>
+      <w:pPr>
+        <w:numPr>
+          <w:ilvl w:val="1"/>
+          <w:numId w:val="3"/>
+        </w:numPr>
+        <w:rPr>
+          <w:rFonts w:ascii="Times New Roman" w:hAnsi="Times New Roman" w:cs="Times New Roman"/>
+        </w:rPr>
+      </w:pPr>
+      <w:proofErr w:type="spellStart"/>
+      <w:r>
+        <w:rPr>
+          <w:rFonts w:ascii="Times New Roman" w:hAnsi="Times New Roman" w:cs="Times New Roman"/>
+        </w:rPr>
+        <w:t>CloseTime</w:t>
+      </w:r>
+      <w:proofErr w:type="spellEnd"/>
+      <w:r>
+        <w:rPr>
+          <w:rFonts w:ascii="Times New Roman" w:hAnsi="Times New Roman" w:cs="Times New Roman"/>
+        </w:rPr>
+        <w:t xml:space="preserve"> (</w:t>
+      </w:r>
+      <w:proofErr w:type="spellStart"/>
+      <w:r>
+        <w:rPr>
+          <w:rFonts w:ascii="Times New Roman" w:hAnsi="Times New Roman" w:cs="Times New Roman"/>
+        </w:rPr>
+        <w:t>DateTime</w:t>
+      </w:r>
+      <w:proofErr w:type="spellEnd"/>
+      <w:r>
+        <w:rPr>
+          <w:rFonts w:ascii="Times New Roman" w:hAnsi="Times New Roman" w:cs="Times New Roman"/>
+        </w:rPr>
+        <w:t>)</w:t>
+      </w:r>
+    </w:p>
+    <w:p>
+      <w:pPr>
+        <w:numPr>
+          <w:ilvl w:val="1"/>
+          <w:numId w:val="3"/>
+        </w:numPr>
+        <w:rPr>
+          <w:rFonts w:ascii="Times New Roman" w:hAnsi="Times New Roman" w:cs="Times New Roman"/>
+        </w:rPr>
+      </w:pPr>
+      <w:proofErr w:type="spellStart"/>
+      <w:r>
+        <w:rPr>
+          <w:rFonts w:ascii="Times New Roman" w:hAnsi="Times New Roman" w:cs="Times New Roman"/>
+        </w:rPr>
+        <w:t>DurationSeconds</w:t>
+      </w:r>
+      <w:proofErr w:type="spellEnd"/>
+      <w:r>
+        <w:rPr>
+          <w:rFonts w:ascii="Times New Roman" w:hAnsi="Times New Roman" w:cs="Times New Roman"/>
+        </w:rPr>
+        <w:t xml:space="preserve"> (Formula: </w:t>
+      </w:r>
+      <w:proofErr w:type="spellStart"/>
+      <w:r>
+        <w:rPr>
+          <w:rFonts w:ascii="Times New Roman" w:hAnsi="Times New Roman" w:cs="Times New Roman"/>
+        </w:rPr>
+        <w:t>CloseTime</w:t>
+      </w:r>
+      <w:proofErr w:type="spellEnd"/>
+      <w:r>
+        <w:rPr>
+          <w:rFonts w:ascii="Times New Roman" w:hAnsi="Times New Roman" w:cs="Times New Roman"/>
+        </w:rPr>
+        <w:t xml:space="preserve"> - </w:t>
+      </w:r>
+      <w:proofErr w:type="spellStart"/>
+      <w:r>
+        <w:rPr>
+          <w:rFonts w:ascii="Times New Roman" w:hAnsi="Times New Roman" w:cs="Times New Roman"/>
+        </w:rPr>
+        <w:t>OpenTime</w:t>
+      </w:r>
+      <w:proofErr w:type="spellEnd"/>
+      <w:r>
+        <w:rPr>
+          <w:rFonts w:ascii="Times New Roman" w:hAnsi="Times New Roman" w:cs="Times New Roman"/>
+        </w:rPr>
+        <w:t>)</w:t>
+      </w:r>
+    </w:p>
+    <w:p>
+      <w:pPr>
+        <w:numPr>
+          <w:ilvl w:val="1"/>
+          <w:numId w:val="3"/>
+        </w:numPr>
+        <w:rPr>
+          <w:rFonts w:ascii="Times New Roman" w:hAnsi="Times New Roman" w:cs="Times New Roman"/>
+        </w:rPr>
+      </w:pPr>
+      <w:proofErr w:type="spellStart"/>
+      <w:r>
+        <w:rPr>
+          <w:rFonts w:ascii="Times New Roman" w:hAnsi="Times New Roman" w:cs="Times New Roman"/>
+        </w:rPr>
+        <w:t>LotSize</w:t>
+      </w:r>
+      <w:proofErr w:type="spellEnd"/>
+    </w:p>
+    <w:p>
+      <w:pPr>
+        <w:numPr>
+          <w:ilvl w:val="1"/>
+          <w:numId w:val="3"/>
+        </w:numPr>
+        <w:rPr>
+          <w:rFonts w:ascii="Times New Roman" w:hAnsi="Times New Roman" w:cs="Times New Roman"/>
+        </w:rPr>
+      </w:pPr>
+      <w:proofErr w:type="spellStart"/>
+      <w:r>
+        <w:rPr>
+          <w:rFonts w:ascii="Times New Roman" w:hAnsi="Times New Roman" w:cs="Times New Roman"/>
+        </w:rPr>
+        <w:t>OpenBalance</w:t>
+      </w:r>
+      <w:proofErr w:type="spellEnd"/>
+      <w:r>
+        <w:rPr>
+          <w:rFonts w:ascii="Times New Roman" w:hAnsi="Times New Roman" w:cs="Times New Roman"/>
+        </w:rPr>
+        <w:t xml:space="preserve"> (Used as Proxy for Equity at Entry)</w:t>
+      </w:r>
+    </w:p>
+    <w:p>
+      <w:pPr>
+        <w:numPr>
+          <w:ilvl w:val="1"/>
+          <w:numId w:val="3"/>
+        </w:numPr>
+        <w:rPr>
+          <w:rFonts w:ascii="Times New Roman" w:hAnsi="Times New Roman" w:cs="Times New Roman"/>
+        </w:rPr>
+      </w:pPr>
+      <w:proofErr w:type="spellStart"/>
+      <w:r>
+        <w:rPr>
+          <w:rFonts w:ascii="Times New Roman" w:hAnsi="Times New Roman" w:cs="Times New Roman"/>
+        </w:rPr>
+        <w:t>NetProfit</w:t>
+      </w:r>
+      <w:proofErr w:type="spellEnd"/>
+      <w:r>
+        <w:rPr>
+          <w:rFonts w:ascii="Times New Roman" w:hAnsi="Times New Roman" w:cs="Times New Roman"/>
+        </w:rPr>
+        <w:t xml:space="preserve"> (Swap + Commission + Profit)</w:t>
+      </w:r>
+    </w:p>
+    <w:p>
+      <w:pPr>
+        <w:numPr>
+          <w:ilvl w:val="1"/>
+          <w:numId w:val="3"/>
+        </w:numPr>
+        <w:rPr>
+          <w:rFonts w:ascii="Times New Roman" w:hAnsi="Times New Roman" w:cs="Times New Roman"/>
+        </w:rPr>
+      </w:pPr>
+      <w:proofErr w:type="spellStart"/>
+      <w:r>
+        <w:rPr>
+          <w:rFonts w:ascii="Times New Roman" w:hAnsi="Times New Roman" w:cs="Times New Roman"/>
+        </w:rPr>
+        <w:t>RiskPercent</w:t>
+      </w:r>
+      <w:proofErr w:type="spellEnd"/>
+      <w:r>
+        <w:rPr>
+          <w:rFonts w:ascii="Times New Roman" w:hAnsi="Times New Roman" w:cs="Times New Roman"/>
+        </w:rPr>
+        <w:t xml:space="preserve"> (Formula: [</w:t>
+      </w:r>
+      <w:proofErr w:type="spellStart"/>
+      <w:r>
+        <w:rPr>
+          <w:rFonts w:ascii="Times New Roman" w:hAnsi="Times New Roman" w:cs="Times New Roman"/>
+        </w:rPr>
+        <w:t>StopLossDistance</w:t>
+      </w:r>
+      <w:proofErr w:type="spellEnd"/>
+      <w:r>
+        <w:rPr>
+          <w:rFonts w:ascii="Times New Roman" w:hAnsi="Times New Roman" w:cs="Times New Roman"/>
+        </w:rPr>
+        <w:t xml:space="preserve"> * Lot] / </w:t>
+      </w:r>
+      <w:proofErr w:type="spellStart"/>
+      <w:r>
+        <w:rPr>
+          <w:rFonts w:ascii="Times New Roman" w:hAnsi="Times New Roman" w:cs="Times New Roman"/>
+        </w:rPr>
+        <w:t>OpenBalance</w:t>
+      </w:r>
+      <w:proofErr w:type="spellEnd"/>
+      <w:r>
+        <w:rPr>
+          <w:rFonts w:ascii="Times New Roman" w:hAnsi="Times New Roman" w:cs="Times New Roman"/>
+        </w:rPr>
+        <w:t>)</w:t>
+      </w:r>
+    </w:p>
+    <w:p>
+      <w:pPr>
+        <w:rPr>
+          <w:rFonts w:ascii="Times New Roman" w:hAnsi="Times New Roman" w:cs="Times New Roman"/>
+          <w:b/>
+          <w:bCs/>
+        </w:rPr>
+      </w:pPr>
+      <w:r>
+        <w:rPr>
+          <w:rFonts w:ascii="Times New Roman" w:hAnsi="Times New Roman" w:cs="Times New Roman"/>
+          <w:b/>
+          <w:bCs/>
+        </w:rPr>
+        <w:t xml:space="preserve">2. </w:t>
+      </w:r>
+      <w:proofErr w:type="spellStart"/>
+      <w:r>
+        <w:rPr>
+          <w:rFonts w:ascii="Times New Roman" w:hAnsi="Times New Roman" w:cs="Times New Roman"/>
+          <w:b/>
+          <w:bCs/>
+        </w:rPr>
+        <w:t>Fact_Daily_Account</w:t>
+      </w:r>
+      <w:proofErr w:type="spellEnd"/>
+      <w:r>
+        <w:rPr>
+          <w:rFonts w:ascii="Times New Roman" w:hAnsi="Times New Roman" w:cs="Times New Roman"/>
+          <w:b/>
+          <w:bCs/>
+        </w:rPr>
+        <w:t xml:space="preserve"> (The "Manager" View)</w:t>
+      </w:r>
+    </w:p>
+    <w:p>
+      <w:pPr>
+        <w:numPr>
+          <w:ilvl w:val="0"/>
+          <w:numId w:val="4"/>
+        </w:numPr>
+        <w:rPr>
+          <w:rFonts w:ascii="Times New Roman" w:hAnsi="Times New Roman" w:cs="Times New Roman"/>
+        </w:rPr>
+      </w:pPr>
+      <w:r>
+        <w:rPr>
+          <w:rFonts w:ascii="Times New Roman" w:hAnsi="Times New Roman" w:cs="Times New Roman"/>
+          <w:b/>
+          <w:bCs/>
+        </w:rPr>
+        <w:t>Grain:</w:t>
+      </w:r>
+      <w:r>
+        <w:rPr>
+          <w:rFonts w:ascii="Times New Roman" w:hAnsi="Times New Roman" w:cs="Times New Roman"/>
+        </w:rPr>
+        <w:t xml:space="preserve"> One row per calendar day (00:00 to 23:59).</w:t>
+      </w:r>
+    </w:p>
+    <w:p>
+      <w:pPr>
+        <w:numPr>
+          <w:ilvl w:val="0"/>
+          <w:numId w:val="4"/>
+        </w:numPr>
+        <w:rPr>
+          <w:rFonts w:ascii="Times New Roman" w:hAnsi="Times New Roman" w:cs="Times New Roman"/>
+        </w:rPr>
+      </w:pPr>
+      <w:r>
+        <w:rPr>
+          <w:rFonts w:ascii="Times New Roman" w:hAnsi="Times New Roman" w:cs="Times New Roman"/>
+          <w:b/>
+          <w:bCs/>
+        </w:rPr>
+        <w:t>Purpose:</w:t>
+      </w:r>
+      <w:r>
+        <w:rPr>
+          <w:rFonts w:ascii="Times New Roman" w:hAnsi="Times New Roman" w:cs="Times New Roman"/>
+        </w:rPr>
+        <w:t xml:space="preserve"> Tracks your 15% Drawdown Limit and 3/5 Consistency Rule.</w:t>
+      </w:r>
+    </w:p>
+    <w:p>
+      <w:pPr>
+        <w:numPr>
+          <w:ilvl w:val="0"/>
+          <w:numId w:val="4"/>
+        </w:numPr>
+        <w:rPr>
+          <w:rFonts w:ascii="Times New Roman" w:hAnsi="Times New Roman" w:cs="Times New Roman"/>
+        </w:rPr>
+      </w:pPr>
+      <w:r>
+        <w:rPr>
+          <w:rFonts w:ascii="Times New Roman" w:hAnsi="Times New Roman" w:cs="Times New Roman"/>
+          <w:b/>
+          <w:bCs/>
+        </w:rPr>
+        <w:t>Columns (Headers):</w:t>
+      </w:r>
+    </w:p>
+    <w:p>
+      <w:pPr>
+        <w:numPr>
+          <w:ilvl w:val="1"/>
+          <w:numId w:val="4"/>
+        </w:numPr>
+        <w:rPr>
+          <w:rFonts w:ascii="Times New Roman" w:hAnsi="Times New Roman" w:cs="Times New Roman"/>
+        </w:rPr>
+      </w:pPr>
+      <w:r>
+        <w:rPr>
+          <w:rFonts w:ascii="Times New Roman" w:hAnsi="Times New Roman" w:cs="Times New Roman"/>
+        </w:rPr>
+        <w:t>Date (e.g., 2025-01-07)</w:t>
+      </w:r>
+    </w:p>
+    <w:p>
+      <w:pPr>
+        <w:numPr>
+          <w:ilvl w:val="1"/>
+          <w:numId w:val="4"/>
+        </w:numPr>
+        <w:rPr>
+          <w:rFonts w:ascii="Times New Roman" w:hAnsi="Times New Roman" w:cs="Times New Roman"/>
+        </w:rPr>
+      </w:pPr>
+      <w:proofErr w:type="spellStart"/>
+      <w:r>
+        <w:rPr>
+          <w:rFonts w:ascii="Times New Roman" w:hAnsi="Times New Roman" w:cs="Times New Roman"/>
+        </w:rPr>
+        <w:t>StartBalance</w:t>
+      </w:r>
+      <w:proofErr w:type="spellEnd"/>
+      <w:r>
+        <w:rPr>
+          <w:rFonts w:ascii="Times New Roman" w:hAnsi="Times New Roman" w:cs="Times New Roman"/>
+        </w:rPr>
+        <w:t xml:space="preserve"> (Balance at 00:00)</w:t>
+      </w:r>
+    </w:p>
+    <w:p>
+      <w:pPr>
+        <w:numPr>
+          <w:ilvl w:val="1"/>
+          <w:numId w:val="4"/>
+        </w:numPr>
+        <w:rPr>
+          <w:rFonts w:ascii="Times New Roman" w:hAnsi="Times New Roman" w:cs="Times New Roman"/>
+        </w:rPr>
+      </w:pPr>
+      <w:proofErr w:type="spellStart"/>
+      <w:r>
+        <w:rPr>
+          <w:rFonts w:ascii="Times New Roman" w:hAnsi="Times New Roman" w:cs="Times New Roman"/>
+        </w:rPr>
+        <w:t>EndBalance</w:t>
+      </w:r>
+      <w:proofErr w:type="spellEnd"/>
+      <w:r>
+        <w:rPr>
+          <w:rFonts w:ascii="Times New Roman" w:hAnsi="Times New Roman" w:cs="Times New Roman"/>
+        </w:rPr>
+        <w:t xml:space="preserve"> (Balance at 23:59)</w:t>
+      </w:r>
+    </w:p>
+    <w:p>
+      <w:pPr>
+        <w:numPr>
+          <w:ilvl w:val="1"/>
+          <w:numId w:val="4"/>
+        </w:numPr>
+        <w:rPr>
+          <w:rFonts w:ascii="Times New Roman" w:hAnsi="Times New Roman" w:cs="Times New Roman"/>
+        </w:rPr>
+      </w:pPr>
+      <w:proofErr w:type="spellStart"/>
+      <w:r>
+        <w:rPr>
+          <w:rFonts w:ascii="Times New Roman" w:hAnsi="Times New Roman" w:cs="Times New Roman"/>
+        </w:rPr>
+        <w:t>DailyNetProfit</w:t>
+      </w:r>
+      <w:proofErr w:type="spellEnd"/>
+    </w:p>
+    <w:p>
+      <w:pPr>
+        <w:numPr>
+          <w:ilvl w:val="1"/>
+          <w:numId w:val="4"/>
+        </w:numPr>
+        <w:rPr>
+          <w:rFonts w:ascii="Times New Roman" w:hAnsi="Times New Roman" w:cs="Times New Roman"/>
+        </w:rPr>
+      </w:pPr>
+      <w:proofErr w:type="spellStart"/>
+      <w:r>
+        <w:rPr>
+          <w:rFonts w:ascii="Times New Roman" w:hAnsi="Times New Roman" w:cs="Times New Roman"/>
+        </w:rPr>
+        <w:t>DailyDrawdown</w:t>
+      </w:r>
+      <w:proofErr w:type="spellEnd"/>
+      <w:r>
+        <w:rPr>
+          <w:rFonts w:ascii="Times New Roman" w:hAnsi="Times New Roman" w:cs="Times New Roman"/>
+        </w:rPr>
+        <w:t xml:space="preserve"> (The lowest point reached that day vs. </w:t>
+      </w:r>
+      <w:proofErr w:type="spellStart"/>
+      <w:r>
+        <w:rPr>
+          <w:rFonts w:ascii="Times New Roman" w:hAnsi="Times New Roman" w:cs="Times New Roman"/>
+        </w:rPr>
+        <w:t>StartBalance</w:t>
+      </w:r>
+      <w:proofErr w:type="spellEnd"/>
+      <w:r>
+        <w:rPr>
+          <w:rFonts w:ascii="Times New Roman" w:hAnsi="Times New Roman" w:cs="Times New Roman"/>
+        </w:rPr>
+        <w:t>)</w:t>
+      </w:r>
+    </w:p>
+    <w:p>
+      <w:pPr>
+        <w:numPr>
+          <w:ilvl w:val="1"/>
+          <w:numId w:val="4"/>
+        </w:numPr>
+        <w:rPr>
+          <w:rFonts w:ascii="Times New Roman" w:hAnsi="Times New Roman" w:cs="Times New Roman"/>
+        </w:rPr>
+      </w:pPr>
+      <w:proofErr w:type="spellStart"/>
+      <w:r>
+        <w:rPr>
+          <w:rFonts w:ascii="Times New Roman" w:hAnsi="Times New Roman" w:cs="Times New Roman"/>
+        </w:rPr>
+        <w:t>IsPositiveDay</w:t>
+      </w:r>
+      <w:proofErr w:type="spellEnd"/>
+      <w:r>
+        <w:rPr>
+          <w:rFonts w:ascii="Times New Roman" w:hAnsi="Times New Roman" w:cs="Times New Roman"/>
+        </w:rPr>
+        <w:t xml:space="preserve"> (TRUE/FALSE - for the "Reliability" KPI)</w:t>
+      </w:r>
+    </w:p>
+    <w:p>
+      <w:pPr>
+        <w:rPr>
+          <w:rFonts w:ascii="Times New Roman" w:hAnsi="Times New Roman" w:cs="Times New Roman"/>
+          <w:b/>
+          <w:bCs/>
+        </w:rPr>
+      </w:pPr>
+      <w:r>
+        <w:rPr>
+          <w:rFonts w:ascii="Times New Roman" w:hAnsi="Times New Roman" w:cs="Times New Roman"/>
+          <w:b/>
+          <w:bCs/>
+        </w:rPr>
+        <w:t xml:space="preserve">3. </w:t>
+      </w:r>
+      <w:proofErr w:type="spellStart"/>
+      <w:r>
+        <w:rPr>
+          <w:rFonts w:ascii="Times New Roman" w:hAnsi="Times New Roman" w:cs="Times New Roman"/>
+          <w:b/>
+          <w:bCs/>
+        </w:rPr>
+        <w:t>Fact_Symbol_Performance</w:t>
+      </w:r>
+      <w:proofErr w:type="spellEnd"/>
+      <w:r>
+        <w:rPr>
+          <w:rFonts w:ascii="Times New Roman" w:hAnsi="Times New Roman" w:cs="Times New Roman"/>
+          <w:b/>
+          <w:bCs/>
+        </w:rPr>
+        <w:t xml:space="preserve"> (The "Optimizer" View)</w:t>
+      </w:r>
+    </w:p>
+    <w:p>
+      <w:pPr>
+        <w:numPr>
+          <w:ilvl w:val="0"/>
+          <w:numId w:val="5"/>
+        </w:numPr>
+        <w:rPr>
+          <w:rFonts w:ascii="Times New Roman" w:hAnsi="Times New Roman" w:cs="Times New Roman"/>
+        </w:rPr>
+      </w:pPr>
+      <w:r>
+        <w:rPr>
+          <w:rFonts w:ascii="Times New Roman" w:hAnsi="Times New Roman" w:cs="Times New Roman"/>
+          <w:b/>
+          <w:bCs/>
+        </w:rPr>
+        <w:t>Grain:</w:t>
+      </w:r>
+      <w:r>
+        <w:rPr>
+          <w:rFonts w:ascii="Times New Roman" w:hAnsi="Times New Roman" w:cs="Times New Roman"/>
+        </w:rPr>
+        <w:t xml:space="preserve"> One row per Symbol per Day.</w:t>
+      </w:r>
+    </w:p>
+    <w:p>
+      <w:pPr>
+        <w:numPr>
+          <w:ilvl w:val="0"/>
+          <w:numId w:val="5"/>
+        </w:numPr>
+        <w:rPr>
+          <w:rFonts w:ascii="Times New Roman" w:hAnsi="Times New Roman" w:cs="Times New Roman"/>
+        </w:rPr>
+      </w:pPr>
+      <w:r>
+        <w:rPr>
+          <w:rFonts w:ascii="Times New Roman" w:hAnsi="Times New Roman" w:cs="Times New Roman"/>
+          <w:b/>
+          <w:bCs/>
+        </w:rPr>
+        <w:t>Purpose:</w:t>
+      </w:r>
+      <w:r>
+        <w:rPr>
+          <w:rFonts w:ascii="Times New Roman" w:hAnsi="Times New Roman" w:cs="Times New Roman"/>
+        </w:rPr>
+        <w:t xml:space="preserve"> Tells you </w:t>
+      </w:r>
+      <w:r>
+        <w:rPr>
+          <w:rFonts w:ascii="Times New Roman" w:hAnsi="Times New Roman" w:cs="Times New Roman"/>
+          <w:i/>
+          <w:iCs/>
+        </w:rPr>
+        <w:t>which</w:t>
+      </w:r>
+      <w:r>
+        <w:rPr>
+          <w:rFonts w:ascii="Times New Roman" w:hAnsi="Times New Roman" w:cs="Times New Roman"/>
+        </w:rPr>
+        <w:t xml:space="preserve"> Step Index is carrying the load.</w:t>
+      </w:r>
+    </w:p>
+    <w:p>
+      <w:pPr>
+        <w:numPr>
+          <w:ilvl w:val="0"/>
+          <w:numId w:val="5"/>
+        </w:numPr>
+        <w:rPr>
+          <w:rFonts w:ascii="Times New Roman" w:hAnsi="Times New Roman" w:cs="Times New Roman"/>
+        </w:rPr>
+      </w:pPr>
+      <w:r>
+        <w:rPr>
+          <w:rFonts w:ascii="Times New Roman" w:hAnsi="Times New Roman" w:cs="Times New Roman"/>
+          <w:b/>
+          <w:bCs/>
+        </w:rPr>
+        <w:t>Columns (Headers):</w:t>
+      </w:r>
+    </w:p>
+    <w:p>
+      <w:pPr>
+        <w:numPr>
+          <w:ilvl w:val="1"/>
+          <w:numId w:val="5"/>
+        </w:numPr>
+        <w:rPr>
+          <w:rFonts w:ascii="Times New Roman" w:hAnsi="Times New Roman" w:cs="Times New Roman"/>
+        </w:rPr>
+      </w:pPr>
+      <w:r>
+        <w:rPr>
+          <w:rFonts w:ascii="Times New Roman" w:hAnsi="Times New Roman" w:cs="Times New Roman"/>
+        </w:rPr>
+        <w:t>Date</w:t>
+      </w:r>
+    </w:p>
+    <w:p>
+      <w:pPr>
+        <w:numPr>
+          <w:ilvl w:val="1"/>
+          <w:numId w:val="5"/>
+        </w:numPr>
+        <w:rPr>
+          <w:rFonts w:ascii="Times New Roman" w:hAnsi="Times New Roman" w:cs="Times New Roman"/>
+        </w:rPr>
+      </w:pPr>
+      <w:r>
+        <w:rPr>
+          <w:rFonts w:ascii="Times New Roman" w:hAnsi="Times New Roman" w:cs="Times New Roman"/>
+        </w:rPr>
+        <w:lastRenderedPageBreak/>
+        <w:t>Symbol</w:t>
+      </w:r>
+    </w:p>
+    <w:p>
+      <w:pPr>
+        <w:numPr>
+          <w:ilvl w:val="1"/>
+          <w:numId w:val="5"/>
+        </w:numPr>
+        <w:rPr>
+          <w:rFonts w:ascii="Times New Roman" w:hAnsi="Times New Roman" w:cs="Times New Roman"/>
+        </w:rPr>
+      </w:pPr>
+      <w:proofErr w:type="spellStart"/>
+      <w:r>
+        <w:rPr>
+          <w:rFonts w:ascii="Times New Roman" w:hAnsi="Times New Roman" w:cs="Times New Roman"/>
+        </w:rPr>
+        <w:t>DailyTradeCount</w:t>
+      </w:r>
+      <w:proofErr w:type="spellEnd"/>
+    </w:p>
+    <w:p>
+      <w:pPr>
+        <w:numPr>
+          <w:ilvl w:val="1"/>
+          <w:numId w:val="5"/>
+        </w:numPr>
+        <w:rPr>
+          <w:rFonts w:ascii="Times New Roman" w:hAnsi="Times New Roman" w:cs="Times New Roman"/>
+        </w:rPr>
+      </w:pPr>
+      <w:proofErr w:type="spellStart"/>
+      <w:r>
+        <w:rPr>
+          <w:rFonts w:ascii="Times New Roman" w:hAnsi="Times New Roman" w:cs="Times New Roman"/>
+        </w:rPr>
+        <w:t>DailySymbolProfit</w:t>
+      </w:r>
+      <w:proofErr w:type="spellEnd"/>
+    </w:p>
+    <w:p>
+      <w:pPr>
+        <w:rPr>
+          <w:rFonts w:ascii="Times New Roman" w:hAnsi="Times New Roman" w:cs="Times New Roman"/>
+        </w:rPr>
+      </w:pPr>
+    </w:p>
+    <w:p>
+      <w:pPr>
+        <w:pStyle w:val="Heading1"/>
+        <w:numPr>
+          <w:ilvl w:val="0"/>
+          <w:numId w:val="2"/>
+        </w:numPr>
+        <w:ind w:left="426"/>
+        <w:rPr>
+          <w:rFonts w:ascii="Times New Roman" w:hAnsi="Times New Roman" w:cs="Times New Roman"/>
+        </w:rPr>
+      </w:pPr>
+      <w:r>
+        <w:rPr>
+          <w:rFonts w:ascii="Times New Roman" w:hAnsi="Times New Roman" w:cs="Times New Roman"/>
+        </w:rPr>
+        <w:t>KPI-to-Table Mapping</w:t>
+      </w:r>
+    </w:p>
+    <w:p/>
+    <w:p>
+      <w:pPr>
+        <w:rPr>
+          <w:rFonts w:ascii="Times New Roman" w:hAnsi="Times New Roman" w:cs="Times New Roman"/>
+        </w:rPr>
+      </w:pPr>
+    </w:p>
+    <w:p>
+      <w:pPr>
+        <w:pStyle w:val="Heading1"/>
+        <w:numPr>
+          <w:ilvl w:val="0"/>
+          <w:numId w:val="2"/>
+        </w:numPr>
+        <w:ind w:left="426"/>
+        <w:rPr>
+          <w:rFonts w:ascii="Times New Roman" w:hAnsi="Times New Roman" w:cs="Times New Roman"/>
+        </w:rPr>
+      </w:pPr>
+      <w:r>
+        <w:rPr>
+          <w:rFonts w:ascii="Times New Roman" w:hAnsi="Times New Roman" w:cs="Times New Roman"/>
+        </w:rPr>
+        <w:t>Design Justification</w:t>
+      </w:r>
+    </w:p>
+    <w:p>
+      <w:pPr>
+        <w:jc w:val="both"/>
+        <w:rPr>
+          <w:rFonts w:ascii="Times New Roman" w:hAnsi="Times New Roman" w:cs="Times New Roman"/>
+        </w:rPr>
+      </w:pPr>
+      <w:r>
+        <w:rPr>
+          <w:rFonts w:ascii="Times New Roman" w:hAnsi="Times New Roman" w:cs="Times New Roman"/>
+        </w:rPr>
+        <w:t xml:space="preserve">Standard MT5 reports are transactional, listing trades sequentially. To support Decision Analysis, this model normalizes data into three grains: Trade Level for </w:t>
+      </w:r>
+      <w:r>
+        <w:rPr>
+          <w:rFonts w:ascii="Times New Roman" w:hAnsi="Times New Roman" w:cs="Times New Roman"/>
+        </w:rPr>
+        <w:t>behavioural</w:t>
+      </w:r>
+      <w:r>
+        <w:rPr>
+          <w:rFonts w:ascii="Times New Roman" w:hAnsi="Times New Roman" w:cs="Times New Roman"/>
+        </w:rPr>
+        <w:t xml:space="preserve"> diagnostics (duration/risk), Daily Account Level for capital governance (drawdown/consistency), and Symbol Level for attribution analysis. This structure prevents aggregation errors where a profitable day masks a failing specific instrument.</w:t>
+      </w:r>
     </w:p>
     <w:sectPr>
       <w:pgSz w:w="11906" w:h="16838"/>
@@ -44,6 +990,698 @@
     </w:sectPr>
   </w:body>
 </w:document>
+</file>
+
+<file path=word/comments.xml><?xml version="1.0" encoding="utf-8"?>
+<w:comments xmlns:wpc="http://schemas.microsoft.com/office/word/2010/wordprocessingCanvas" xmlns:cx="http://schemas.microsoft.com/office/drawing/2014/chartex" xmlns:cx1="http://schemas.microsoft.com/office/drawing/2015/9/8/chartex" xmlns:cx2="http://schemas.microsoft.com/office/drawing/2015/10/21/chartex" xmlns:cx3="http://schemas.microsoft.com/office/drawing/2016/5/9/chartex" xmlns:cx4="http://schemas.microsoft.com/office/drawing/2016/5/10/chartex" xmlns:cx5="http://schemas.microsoft.com/office/drawing/2016/5/11/chartex" xmlns:cx6="http://schemas.microsoft.com/office/drawing/2016/5/12/chartex" xmlns:cx7="http://schemas.microsoft.com/office/drawing/2016/5/13/chartex" xmlns:cx8="http://schemas.microsoft.com/office/drawing/2016/5/14/chartex" xmlns:mc="http://schemas.openxmlformats.org/markup-compatibility/2006" xmlns:aink="http://schemas.microsoft.com/office/drawing/2016/ink" xmlns:am3d="http://schemas.microsoft.com/office/drawing/2017/model3d" xmlns:o="urn:schemas-microsoft-com:office:office" xmlns:oel="http://schemas.microsoft.com/office/2019/extlst" xmlns:r="http://schemas.openxmlformats.org/officeDocument/2006/relationships" xmlns:m="http://schemas.openxmlformats.org/officeDocument/2006/math" xmlns:v="urn:schemas-microsoft-com:vml" xmlns:wp14="http://schemas.microsoft.com/office/word/2010/wordprocessingDrawing" xmlns:wp="http://schemas.openxmlformats.org/drawingml/2006/wordprocessingDrawing" xmlns:w10="urn:schemas-microsoft-com:office:word" xmlns:w="http://schemas.openxmlformats.org/wordprocessingml/2006/main" xmlns:w14="http://schemas.microsoft.com/office/word/2010/wordml" xmlns:w15="http://schemas.microsoft.com/office/word/2012/wordml" xmlns:w16cex="http://schemas.microsoft.com/office/word/2018/wordml/cex" xmlns:w16cid="http://schemas.microsoft.com/office/word/2016/wordml/cid" xmlns:w16="http://schemas.microsoft.com/office/word/2018/wordml" xmlns:w16du="http://schemas.microsoft.com/office/word/2023/wordml/word16du" xmlns:w16sdtdh="http://schemas.microsoft.com/office/word/2020/wordml/sdtdatahash" xmlns:w16sdtfl="http://schemas.microsoft.com/office/word/2024/wordml/sdtformatlock" xmlns:w16se="http://schemas.microsoft.com/office/word/2015/wordml/symex" xmlns:wpg="http://schemas.microsoft.com/office/word/2010/wordprocessingGroup" xmlns:wpi="http://schemas.microsoft.com/office/word/2010/wordprocessingInk" xmlns:wne="http://schemas.microsoft.com/office/word/2006/wordml" xmlns:wps="http://schemas.microsoft.com/office/word/2010/wordprocessingShape" mc:Ignorable="w14 w15 w16se w16cid w16 w16cex w16sdtdh w16sdtfl w16du wp14">
+  <w:comment w:id="0" w:author="Ofentse I. Pholosi" w:date="2026-01-05T16:28:00Z" w:initials="OIP">
+    <w:p>
+      <w:pPr>
+        <w:pStyle w:val="CommentText"/>
+      </w:pPr>
+      <w:r>
+        <w:rPr>
+          <w:rStyle w:val="CommentReference"/>
+        </w:rPr>
+        <w:annotationRef/>
+      </w:r>
+      <w:r>
+        <w:t xml:space="preserve">How do we structure our data so we can actually calculate those formulas? </w:t>
+      </w:r>
+    </w:p>
+  </w:comment>
+</w:comments>
+</file>
+
+<file path=word/commentsExtended.xml><?xml version="1.0" encoding="utf-8"?>
+<w15:commentsEx xmlns:wpc="http://schemas.microsoft.com/office/word/2010/wordprocessingCanvas" xmlns:cx="http://schemas.microsoft.com/office/drawing/2014/chartex" xmlns:cx1="http://schemas.microsoft.com/office/drawing/2015/9/8/chartex" xmlns:cx2="http://schemas.microsoft.com/office/drawing/2015/10/21/chartex" xmlns:cx3="http://schemas.microsoft.com/office/drawing/2016/5/9/chartex" xmlns:cx4="http://schemas.microsoft.com/office/drawing/2016/5/10/chartex" xmlns:cx5="http://schemas.microsoft.com/office/drawing/2016/5/11/chartex" xmlns:cx6="http://schemas.microsoft.com/office/drawing/2016/5/12/chartex" xmlns:cx7="http://schemas.microsoft.com/office/drawing/2016/5/13/chartex" xmlns:cx8="http://schemas.microsoft.com/office/drawing/2016/5/14/chartex" xmlns:mc="http://schemas.openxmlformats.org/markup-compatibility/2006" xmlns:aink="http://schemas.microsoft.com/office/drawing/2016/ink" xmlns:am3d="http://schemas.microsoft.com/office/drawing/2017/model3d" xmlns:o="urn:schemas-microsoft-com:office:office" xmlns:oel="http://schemas.microsoft.com/office/2019/extlst" xmlns:r="http://schemas.openxmlformats.org/officeDocument/2006/relationships" xmlns:m="http://schemas.openxmlformats.org/officeDocument/2006/math" xmlns:v="urn:schemas-microsoft-com:vml" xmlns:wp14="http://schemas.microsoft.com/office/word/2010/wordprocessingDrawing" xmlns:wp="http://schemas.openxmlformats.org/drawingml/2006/wordprocessingDrawing" xmlns:w10="urn:schemas-microsoft-com:office:word" xmlns:w="http://schemas.openxmlformats.org/wordprocessingml/2006/main" xmlns:w14="http://schemas.microsoft.com/office/word/2010/wordml" xmlns:w15="http://schemas.microsoft.com/office/word/2012/wordml" xmlns:w16cex="http://schemas.microsoft.com/office/word/2018/wordml/cex" xmlns:w16cid="http://schemas.microsoft.com/office/word/2016/wordml/cid" xmlns:w16="http://schemas.microsoft.com/office/word/2018/wordml" xmlns:w16du="http://schemas.microsoft.com/office/word/2023/wordml/word16du" xmlns:w16sdtdh="http://schemas.microsoft.com/office/word/2020/wordml/sdtdatahash" xmlns:w16sdtfl="http://schemas.microsoft.com/office/word/2024/wordml/sdtformatlock" xmlns:w16se="http://schemas.microsoft.com/office/word/2015/wordml/symex" xmlns:wpg="http://schemas.microsoft.com/office/word/2010/wordprocessingGroup" xmlns:wpi="http://schemas.microsoft.com/office/word/2010/wordprocessingInk" xmlns:wne="http://schemas.microsoft.com/office/word/2006/wordml" xmlns:wps="http://schemas.microsoft.com/office/word/2010/wordprocessingShape" mc:Ignorable="w14 w15 w16se w16cid w16 w16cex w16sdtdh w16sdtfl w16du wp14">
+  <w15:commentEx w15:paraId="1A0FEDD7" w15:done="0"/>
+</w15:commentsEx>
+</file>
+
+<file path=word/commentsExtensible.xml><?xml version="1.0" encoding="utf-8"?>
+<w16cex:commentsExtensible xmlns:wpc="http://schemas.microsoft.com/office/word/2010/wordprocessingCanvas" xmlns:cx="http://schemas.microsoft.com/office/drawing/2014/chartex" xmlns:cx1="http://schemas.microsoft.com/office/drawing/2015/9/8/chartex" xmlns:cx2="http://schemas.microsoft.com/office/drawing/2015/10/21/chartex" xmlns:cx3="http://schemas.microsoft.com/office/drawing/2016/5/9/chartex" xmlns:cx4="http://schemas.microsoft.com/office/drawing/2016/5/10/chartex" xmlns:cx5="http://schemas.microsoft.com/office/drawing/2016/5/11/chartex" xmlns:cx6="http://schemas.microsoft.com/office/drawing/2016/5/12/chartex" xmlns:cx7="http://schemas.microsoft.com/office/drawing/2016/5/13/chartex" xmlns:cx8="http://schemas.microsoft.com/office/drawing/2016/5/14/chartex" xmlns:cr="http://schemas.microsoft.com/office/comments/2020/reactions" xmlns:mc="http://schemas.openxmlformats.org/markup-compatibility/2006" xmlns:aink="http://schemas.microsoft.com/office/drawing/2016/ink" xmlns:am3d="http://schemas.microsoft.com/office/drawing/2017/model3d" xmlns:o="urn:schemas-microsoft-com:office:office" xmlns:oel="http://schemas.microsoft.com/office/2019/extlst" xmlns:r="http://schemas.openxmlformats.org/officeDocument/2006/relationships" xmlns:m="http://schemas.openxmlformats.org/officeDocument/2006/math" xmlns:v="urn:schemas-microsoft-com:vml" xmlns:wp14="http://schemas.microsoft.com/office/word/2010/wordprocessingDrawing" xmlns:wp="http://schemas.openxmlformats.org/drawingml/2006/wordprocessingDrawing" xmlns:w10="urn:schemas-microsoft-com:office:word" xmlns:w="http://schemas.openxmlformats.org/wordprocessingml/2006/main" xmlns:w14="http://schemas.microsoft.com/office/word/2010/wordml" xmlns:w15="http://schemas.microsoft.com/office/word/2012/wordml" xmlns:w16cex="http://schemas.microsoft.com/office/word/2018/wordml/cex" xmlns:w16cid="http://schemas.microsoft.com/office/word/2016/wordml/cid" xmlns:w16="http://schemas.microsoft.com/office/word/2018/wordml" xmlns:w16du="http://schemas.microsoft.com/office/word/2023/wordml/word16du" xmlns:w16sdtdh="http://schemas.microsoft.com/office/word/2020/wordml/sdtdatahash" xmlns:w16sdtfl="http://schemas.microsoft.com/office/word/2024/wordml/sdtformatlock" xmlns:w16se="http://schemas.microsoft.com/office/word/2015/wordml/symex" xmlns:wpg="http://schemas.microsoft.com/office/word/2010/wordprocessingGroup" xmlns:wpi="http://schemas.microsoft.com/office/word/2010/wordprocessingInk" xmlns:wne="http://schemas.microsoft.com/office/word/2006/wordml" xmlns:wps="http://schemas.microsoft.com/office/word/2010/wordprocessingShape" mc:Ignorable="w14 w15 w16se w16cid w16 w16cex w16sdtdh w16sdtfl cr w16du wp14">
+  <w16cex:commentExtensible w16cex:durableId="160E2D42" w16cex:dateUtc="2026-01-05T14:28:00Z"/>
+</w16cex:commentsExtensible>
+</file>
+
+<file path=word/commentsIds.xml><?xml version="1.0" encoding="utf-8"?>
+<w16cid:commentsIds xmlns:wpc="http://schemas.microsoft.com/office/word/2010/wordprocessingCanvas" xmlns:cx="http://schemas.microsoft.com/office/drawing/2014/chartex" xmlns:cx1="http://schemas.microsoft.com/office/drawing/2015/9/8/chartex" xmlns:cx2="http://schemas.microsoft.com/office/drawing/2015/10/21/chartex" xmlns:cx3="http://schemas.microsoft.com/office/drawing/2016/5/9/chartex" xmlns:cx4="http://schemas.microsoft.com/office/drawing/2016/5/10/chartex" xmlns:cx5="http://schemas.microsoft.com/office/drawing/2016/5/11/chartex" xmlns:cx6="http://schemas.microsoft.com/office/drawing/2016/5/12/chartex" xmlns:cx7="http://schemas.microsoft.com/office/drawing/2016/5/13/chartex" xmlns:cx8="http://schemas.microsoft.com/office/drawing/2016/5/14/chartex" xmlns:mc="http://schemas.openxmlformats.org/markup-compatibility/2006" xmlns:aink="http://schemas.microsoft.com/office/drawing/2016/ink" xmlns:am3d="http://schemas.microsoft.com/office/drawing/2017/model3d" xmlns:o="urn:schemas-microsoft-com:office:office" xmlns:oel="http://schemas.microsoft.com/office/2019/extlst" xmlns:r="http://schemas.openxmlformats.org/officeDocument/2006/relationships" xmlns:m="http://schemas.openxmlformats.org/officeDocument/2006/math" xmlns:v="urn:schemas-microsoft-com:vml" xmlns:wp14="http://schemas.microsoft.com/office/word/2010/wordprocessingDrawing" xmlns:wp="http://schemas.openxmlformats.org/drawingml/2006/wordprocessingDrawing" xmlns:w10="urn:schemas-microsoft-com:office:word" xmlns:w="http://schemas.openxmlformats.org/wordprocessingml/2006/main" xmlns:w14="http://schemas.microsoft.com/office/word/2010/wordml" xmlns:w15="http://schemas.microsoft.com/office/word/2012/wordml" xmlns:w16cex="http://schemas.microsoft.com/office/word/2018/wordml/cex" xmlns:w16cid="http://schemas.microsoft.com/office/word/2016/wordml/cid" xmlns:w16="http://schemas.microsoft.com/office/word/2018/wordml" xmlns:w16du="http://schemas.microsoft.com/office/word/2023/wordml/word16du" xmlns:w16sdtdh="http://schemas.microsoft.com/office/word/2020/wordml/sdtdatahash" xmlns:w16sdtfl="http://schemas.microsoft.com/office/word/2024/wordml/sdtformatlock" xmlns:w16se="http://schemas.microsoft.com/office/word/2015/wordml/symex" xmlns:wpg="http://schemas.microsoft.com/office/word/2010/wordprocessingGroup" xmlns:wpi="http://schemas.microsoft.com/office/word/2010/wordprocessingInk" xmlns:wne="http://schemas.microsoft.com/office/word/2006/wordml" xmlns:wps="http://schemas.microsoft.com/office/word/2010/wordprocessingShape" mc:Ignorable="w14 w15 w16se w16cid w16 w16cex w16sdtdh w16sdtfl w16du wp14">
+  <w16cid:commentId w16cid:paraId="1A0FEDD7" w16cid:durableId="160E2D42"/>
+</w16cid:commentsIds>
+</file>
+
+<file path=word/numbering.xml><?xml version="1.0" encoding="utf-8"?>
+<w:numbering xmlns:wpc="http://schemas.microsoft.com/office/word/2010/wordprocessingCanvas" xmlns:cx="http://schemas.microsoft.com/office/drawing/2014/chartex" xmlns:cx1="http://schemas.microsoft.com/office/drawing/2015/9/8/chartex" xmlns:cx2="http://schemas.microsoft.com/office/drawing/2015/10/21/chartex" xmlns:cx3="http://schemas.microsoft.com/office/drawing/2016/5/9/chartex" xmlns:cx4="http://schemas.microsoft.com/office/drawing/2016/5/10/chartex" xmlns:cx5="http://schemas.microsoft.com/office/drawing/2016/5/11/chartex" xmlns:cx6="http://schemas.microsoft.com/office/drawing/2016/5/12/chartex" xmlns:cx7="http://schemas.microsoft.com/office/drawing/2016/5/13/chartex" xmlns:cx8="http://schemas.microsoft.com/office/drawing/2016/5/14/chartex" xmlns:mc="http://schemas.openxmlformats.org/markup-compatibility/2006" xmlns:aink="http://schemas.microsoft.com/office/drawing/2016/ink" xmlns:am3d="http://schemas.microsoft.com/office/drawing/2017/model3d" xmlns:o="urn:schemas-microsoft-com:office:office" xmlns:oel="http://schemas.microsoft.com/office/2019/extlst" xmlns:r="http://schemas.openxmlformats.org/officeDocument/2006/relationships" xmlns:m="http://schemas.openxmlformats.org/officeDocument/2006/math" xmlns:v="urn:schemas-microsoft-com:vml" xmlns:wp14="http://schemas.microsoft.com/office/word/2010/wordprocessingDrawing" xmlns:wp="http://schemas.openxmlformats.org/drawingml/2006/wordprocessingDrawing" xmlns:w10="urn:schemas-microsoft-com:office:word" xmlns:w="http://schemas.openxmlformats.org/wordprocessingml/2006/main" xmlns:w14="http://schemas.microsoft.com/office/word/2010/wordml" xmlns:w15="http://schemas.microsoft.com/office/word/2012/wordml" xmlns:w16cex="http://schemas.microsoft.com/office/word/2018/wordml/cex" xmlns:w16cid="http://schemas.microsoft.com/office/word/2016/wordml/cid" xmlns:w16="http://schemas.microsoft.com/office/word/2018/wordml" xmlns:w16du="http://schemas.microsoft.com/office/word/2023/wordml/word16du" xmlns:w16sdtdh="http://schemas.microsoft.com/office/word/2020/wordml/sdtdatahash" xmlns:w16sdtfl="http://schemas.microsoft.com/office/word/2024/wordml/sdtformatlock" xmlns:w16se="http://schemas.microsoft.com/office/word/2015/wordml/symex" xmlns:wpg="http://schemas.microsoft.com/office/word/2010/wordprocessingGroup" xmlns:wpi="http://schemas.microsoft.com/office/word/2010/wordprocessingInk" xmlns:wne="http://schemas.microsoft.com/office/word/2006/wordml" xmlns:wps="http://schemas.microsoft.com/office/word/2010/wordprocessingShape" mc:Ignorable="w14 w15 w16se w16cid w16 w16cex w16sdtdh w16sdtfl w16du wp14">
+  <w:abstractNum w:abstractNumId="0" w15:restartNumberingAfterBreak="0">
+    <w:nsid w:val="16491ADA"/>
+    <w:multiLevelType w:val="hybridMultilevel"/>
+    <w:tmpl w:val="6ECE4D38"/>
+    <w:lvl w:ilvl="0" w:tplc="1C09000F">
+      <w:start w:val="1"/>
+      <w:numFmt w:val="decimal"/>
+      <w:lvlText w:val="%1."/>
+      <w:lvlJc w:val="left"/>
+      <w:pPr>
+        <w:ind w:left="720" w:hanging="360"/>
+      </w:pPr>
+      <w:rPr>
+        <w:rFonts w:hint="default"/>
+      </w:rPr>
+    </w:lvl>
+    <w:lvl w:ilvl="1" w:tplc="1C090019" w:tentative="1">
+      <w:start w:val="1"/>
+      <w:numFmt w:val="lowerLetter"/>
+      <w:lvlText w:val="%2."/>
+      <w:lvlJc w:val="left"/>
+      <w:pPr>
+        <w:ind w:left="1440" w:hanging="360"/>
+      </w:pPr>
+    </w:lvl>
+    <w:lvl w:ilvl="2" w:tplc="1C09001B" w:tentative="1">
+      <w:start w:val="1"/>
+      <w:numFmt w:val="lowerRoman"/>
+      <w:lvlText w:val="%3."/>
+      <w:lvlJc w:val="right"/>
+      <w:pPr>
+        <w:ind w:left="2160" w:hanging="180"/>
+      </w:pPr>
+    </w:lvl>
+    <w:lvl w:ilvl="3" w:tplc="1C09000F" w:tentative="1">
+      <w:start w:val="1"/>
+      <w:numFmt w:val="decimal"/>
+      <w:lvlText w:val="%4."/>
+      <w:lvlJc w:val="left"/>
+      <w:pPr>
+        <w:ind w:left="2880" w:hanging="360"/>
+      </w:pPr>
+    </w:lvl>
+    <w:lvl w:ilvl="4" w:tplc="1C090019" w:tentative="1">
+      <w:start w:val="1"/>
+      <w:numFmt w:val="lowerLetter"/>
+      <w:lvlText w:val="%5."/>
+      <w:lvlJc w:val="left"/>
+      <w:pPr>
+        <w:ind w:left="3600" w:hanging="360"/>
+      </w:pPr>
+    </w:lvl>
+    <w:lvl w:ilvl="5" w:tplc="1C09001B" w:tentative="1">
+      <w:start w:val="1"/>
+      <w:numFmt w:val="lowerRoman"/>
+      <w:lvlText w:val="%6."/>
+      <w:lvlJc w:val="right"/>
+      <w:pPr>
+        <w:ind w:left="4320" w:hanging="180"/>
+      </w:pPr>
+    </w:lvl>
+    <w:lvl w:ilvl="6" w:tplc="1C09000F" w:tentative="1">
+      <w:start w:val="1"/>
+      <w:numFmt w:val="decimal"/>
+      <w:lvlText w:val="%7."/>
+      <w:lvlJc w:val="left"/>
+      <w:pPr>
+        <w:ind w:left="5040" w:hanging="360"/>
+      </w:pPr>
+    </w:lvl>
+    <w:lvl w:ilvl="7" w:tplc="1C090019" w:tentative="1">
+      <w:start w:val="1"/>
+      <w:numFmt w:val="lowerLetter"/>
+      <w:lvlText w:val="%8."/>
+      <w:lvlJc w:val="left"/>
+      <w:pPr>
+        <w:ind w:left="5760" w:hanging="360"/>
+      </w:pPr>
+    </w:lvl>
+    <w:lvl w:ilvl="8" w:tplc="1C09001B" w:tentative="1">
+      <w:start w:val="1"/>
+      <w:numFmt w:val="lowerRoman"/>
+      <w:lvlText w:val="%9."/>
+      <w:lvlJc w:val="right"/>
+      <w:pPr>
+        <w:ind w:left="6480" w:hanging="180"/>
+      </w:pPr>
+    </w:lvl>
+  </w:abstractNum>
+  <w:abstractNum w:abstractNumId="1" w15:restartNumberingAfterBreak="0">
+    <w:nsid w:val="26DB544C"/>
+    <w:multiLevelType w:val="multilevel"/>
+    <w:tmpl w:val="3E5A63BA"/>
+    <w:lvl w:ilvl="0">
+      <w:start w:val="1"/>
+      <w:numFmt w:val="bullet"/>
+      <w:lvlText w:val=""/>
+      <w:lvlJc w:val="left"/>
+      <w:pPr>
+        <w:tabs>
+          <w:tab w:val="num" w:pos="720"/>
+        </w:tabs>
+        <w:ind w:left="720" w:hanging="360"/>
+      </w:pPr>
+      <w:rPr>
+        <w:rFonts w:ascii="Symbol" w:hAnsi="Symbol" w:hint="default"/>
+        <w:sz w:val="20"/>
+      </w:rPr>
+    </w:lvl>
+    <w:lvl w:ilvl="1">
+      <w:start w:val="1"/>
+      <w:numFmt w:val="bullet"/>
+      <w:lvlText w:val="o"/>
+      <w:lvlJc w:val="left"/>
+      <w:pPr>
+        <w:tabs>
+          <w:tab w:val="num" w:pos="1440"/>
+        </w:tabs>
+        <w:ind w:left="1440" w:hanging="360"/>
+      </w:pPr>
+      <w:rPr>
+        <w:rFonts w:ascii="Courier New" w:hAnsi="Courier New" w:hint="default"/>
+        <w:sz w:val="20"/>
+      </w:rPr>
+    </w:lvl>
+    <w:lvl w:ilvl="2" w:tentative="1">
+      <w:start w:val="1"/>
+      <w:numFmt w:val="bullet"/>
+      <w:lvlText w:val=""/>
+      <w:lvlJc w:val="left"/>
+      <w:pPr>
+        <w:tabs>
+          <w:tab w:val="num" w:pos="2160"/>
+        </w:tabs>
+        <w:ind w:left="2160" w:hanging="360"/>
+      </w:pPr>
+      <w:rPr>
+        <w:rFonts w:ascii="Wingdings" w:hAnsi="Wingdings" w:hint="default"/>
+        <w:sz w:val="20"/>
+      </w:rPr>
+    </w:lvl>
+    <w:lvl w:ilvl="3" w:tentative="1">
+      <w:start w:val="1"/>
+      <w:numFmt w:val="bullet"/>
+      <w:lvlText w:val=""/>
+      <w:lvlJc w:val="left"/>
+      <w:pPr>
+        <w:tabs>
+          <w:tab w:val="num" w:pos="2880"/>
+        </w:tabs>
+        <w:ind w:left="2880" w:hanging="360"/>
+      </w:pPr>
+      <w:rPr>
+        <w:rFonts w:ascii="Wingdings" w:hAnsi="Wingdings" w:hint="default"/>
+        <w:sz w:val="20"/>
+      </w:rPr>
+    </w:lvl>
+    <w:lvl w:ilvl="4" w:tentative="1">
+      <w:start w:val="1"/>
+      <w:numFmt w:val="bullet"/>
+      <w:lvlText w:val=""/>
+      <w:lvlJc w:val="left"/>
+      <w:pPr>
+        <w:tabs>
+          <w:tab w:val="num" w:pos="3600"/>
+        </w:tabs>
+        <w:ind w:left="3600" w:hanging="360"/>
+      </w:pPr>
+      <w:rPr>
+        <w:rFonts w:ascii="Wingdings" w:hAnsi="Wingdings" w:hint="default"/>
+        <w:sz w:val="20"/>
+      </w:rPr>
+    </w:lvl>
+    <w:lvl w:ilvl="5" w:tentative="1">
+      <w:start w:val="1"/>
+      <w:numFmt w:val="bullet"/>
+      <w:lvlText w:val=""/>
+      <w:lvlJc w:val="left"/>
+      <w:pPr>
+        <w:tabs>
+          <w:tab w:val="num" w:pos="4320"/>
+        </w:tabs>
+        <w:ind w:left="4320" w:hanging="360"/>
+      </w:pPr>
+      <w:rPr>
+        <w:rFonts w:ascii="Wingdings" w:hAnsi="Wingdings" w:hint="default"/>
+        <w:sz w:val="20"/>
+      </w:rPr>
+    </w:lvl>
+    <w:lvl w:ilvl="6" w:tentative="1">
+      <w:start w:val="1"/>
+      <w:numFmt w:val="bullet"/>
+      <w:lvlText w:val=""/>
+      <w:lvlJc w:val="left"/>
+      <w:pPr>
+        <w:tabs>
+          <w:tab w:val="num" w:pos="5040"/>
+        </w:tabs>
+        <w:ind w:left="5040" w:hanging="360"/>
+      </w:pPr>
+      <w:rPr>
+        <w:rFonts w:ascii="Wingdings" w:hAnsi="Wingdings" w:hint="default"/>
+        <w:sz w:val="20"/>
+      </w:rPr>
+    </w:lvl>
+    <w:lvl w:ilvl="7" w:tentative="1">
+      <w:start w:val="1"/>
+      <w:numFmt w:val="bullet"/>
+      <w:lvlText w:val=""/>
+      <w:lvlJc w:val="left"/>
+      <w:pPr>
+        <w:tabs>
+          <w:tab w:val="num" w:pos="5760"/>
+        </w:tabs>
+        <w:ind w:left="5760" w:hanging="360"/>
+      </w:pPr>
+      <w:rPr>
+        <w:rFonts w:ascii="Wingdings" w:hAnsi="Wingdings" w:hint="default"/>
+        <w:sz w:val="20"/>
+      </w:rPr>
+    </w:lvl>
+    <w:lvl w:ilvl="8" w:tentative="1">
+      <w:start w:val="1"/>
+      <w:numFmt w:val="bullet"/>
+      <w:lvlText w:val=""/>
+      <w:lvlJc w:val="left"/>
+      <w:pPr>
+        <w:tabs>
+          <w:tab w:val="num" w:pos="6480"/>
+        </w:tabs>
+        <w:ind w:left="6480" w:hanging="360"/>
+      </w:pPr>
+      <w:rPr>
+        <w:rFonts w:ascii="Wingdings" w:hAnsi="Wingdings" w:hint="default"/>
+        <w:sz w:val="20"/>
+      </w:rPr>
+    </w:lvl>
+  </w:abstractNum>
+  <w:abstractNum w:abstractNumId="2" w15:restartNumberingAfterBreak="0">
+    <w:nsid w:val="39716FA7"/>
+    <w:multiLevelType w:val="multilevel"/>
+    <w:tmpl w:val="31A26444"/>
+    <w:lvl w:ilvl="0">
+      <w:start w:val="1"/>
+      <w:numFmt w:val="bullet"/>
+      <w:lvlText w:val=""/>
+      <w:lvlJc w:val="left"/>
+      <w:pPr>
+        <w:tabs>
+          <w:tab w:val="num" w:pos="720"/>
+        </w:tabs>
+        <w:ind w:left="720" w:hanging="360"/>
+      </w:pPr>
+      <w:rPr>
+        <w:rFonts w:ascii="Symbol" w:hAnsi="Symbol" w:hint="default"/>
+        <w:sz w:val="20"/>
+      </w:rPr>
+    </w:lvl>
+    <w:lvl w:ilvl="1">
+      <w:start w:val="1"/>
+      <w:numFmt w:val="bullet"/>
+      <w:lvlText w:val="o"/>
+      <w:lvlJc w:val="left"/>
+      <w:pPr>
+        <w:tabs>
+          <w:tab w:val="num" w:pos="1440"/>
+        </w:tabs>
+        <w:ind w:left="1440" w:hanging="360"/>
+      </w:pPr>
+      <w:rPr>
+        <w:rFonts w:ascii="Courier New" w:hAnsi="Courier New" w:hint="default"/>
+        <w:sz w:val="20"/>
+      </w:rPr>
+    </w:lvl>
+    <w:lvl w:ilvl="2" w:tentative="1">
+      <w:start w:val="1"/>
+      <w:numFmt w:val="bullet"/>
+      <w:lvlText w:val=""/>
+      <w:lvlJc w:val="left"/>
+      <w:pPr>
+        <w:tabs>
+          <w:tab w:val="num" w:pos="2160"/>
+        </w:tabs>
+        <w:ind w:left="2160" w:hanging="360"/>
+      </w:pPr>
+      <w:rPr>
+        <w:rFonts w:ascii="Wingdings" w:hAnsi="Wingdings" w:hint="default"/>
+        <w:sz w:val="20"/>
+      </w:rPr>
+    </w:lvl>
+    <w:lvl w:ilvl="3" w:tentative="1">
+      <w:start w:val="1"/>
+      <w:numFmt w:val="bullet"/>
+      <w:lvlText w:val=""/>
+      <w:lvlJc w:val="left"/>
+      <w:pPr>
+        <w:tabs>
+          <w:tab w:val="num" w:pos="2880"/>
+        </w:tabs>
+        <w:ind w:left="2880" w:hanging="360"/>
+      </w:pPr>
+      <w:rPr>
+        <w:rFonts w:ascii="Wingdings" w:hAnsi="Wingdings" w:hint="default"/>
+        <w:sz w:val="20"/>
+      </w:rPr>
+    </w:lvl>
+    <w:lvl w:ilvl="4" w:tentative="1">
+      <w:start w:val="1"/>
+      <w:numFmt w:val="bullet"/>
+      <w:lvlText w:val=""/>
+      <w:lvlJc w:val="left"/>
+      <w:pPr>
+        <w:tabs>
+          <w:tab w:val="num" w:pos="3600"/>
+        </w:tabs>
+        <w:ind w:left="3600" w:hanging="360"/>
+      </w:pPr>
+      <w:rPr>
+        <w:rFonts w:ascii="Wingdings" w:hAnsi="Wingdings" w:hint="default"/>
+        <w:sz w:val="20"/>
+      </w:rPr>
+    </w:lvl>
+    <w:lvl w:ilvl="5" w:tentative="1">
+      <w:start w:val="1"/>
+      <w:numFmt w:val="bullet"/>
+      <w:lvlText w:val=""/>
+      <w:lvlJc w:val="left"/>
+      <w:pPr>
+        <w:tabs>
+          <w:tab w:val="num" w:pos="4320"/>
+        </w:tabs>
+        <w:ind w:left="4320" w:hanging="360"/>
+      </w:pPr>
+      <w:rPr>
+        <w:rFonts w:ascii="Wingdings" w:hAnsi="Wingdings" w:hint="default"/>
+        <w:sz w:val="20"/>
+      </w:rPr>
+    </w:lvl>
+    <w:lvl w:ilvl="6" w:tentative="1">
+      <w:start w:val="1"/>
+      <w:numFmt w:val="bullet"/>
+      <w:lvlText w:val=""/>
+      <w:lvlJc w:val="left"/>
+      <w:pPr>
+        <w:tabs>
+          <w:tab w:val="num" w:pos="5040"/>
+        </w:tabs>
+        <w:ind w:left="5040" w:hanging="360"/>
+      </w:pPr>
+      <w:rPr>
+        <w:rFonts w:ascii="Wingdings" w:hAnsi="Wingdings" w:hint="default"/>
+        <w:sz w:val="20"/>
+      </w:rPr>
+    </w:lvl>
+    <w:lvl w:ilvl="7" w:tentative="1">
+      <w:start w:val="1"/>
+      <w:numFmt w:val="bullet"/>
+      <w:lvlText w:val=""/>
+      <w:lvlJc w:val="left"/>
+      <w:pPr>
+        <w:tabs>
+          <w:tab w:val="num" w:pos="5760"/>
+        </w:tabs>
+        <w:ind w:left="5760" w:hanging="360"/>
+      </w:pPr>
+      <w:rPr>
+        <w:rFonts w:ascii="Wingdings" w:hAnsi="Wingdings" w:hint="default"/>
+        <w:sz w:val="20"/>
+      </w:rPr>
+    </w:lvl>
+    <w:lvl w:ilvl="8" w:tentative="1">
+      <w:start w:val="1"/>
+      <w:numFmt w:val="bullet"/>
+      <w:lvlText w:val=""/>
+      <w:lvlJc w:val="left"/>
+      <w:pPr>
+        <w:tabs>
+          <w:tab w:val="num" w:pos="6480"/>
+        </w:tabs>
+        <w:ind w:left="6480" w:hanging="360"/>
+      </w:pPr>
+      <w:rPr>
+        <w:rFonts w:ascii="Wingdings" w:hAnsi="Wingdings" w:hint="default"/>
+        <w:sz w:val="20"/>
+      </w:rPr>
+    </w:lvl>
+  </w:abstractNum>
+  <w:abstractNum w:abstractNumId="3" w15:restartNumberingAfterBreak="0">
+    <w:nsid w:val="52DA3D63"/>
+    <w:multiLevelType w:val="multilevel"/>
+    <w:tmpl w:val="5D76DA60"/>
+    <w:lvl w:ilvl="0">
+      <w:start w:val="1"/>
+      <w:numFmt w:val="bullet"/>
+      <w:lvlText w:val=""/>
+      <w:lvlJc w:val="left"/>
+      <w:pPr>
+        <w:tabs>
+          <w:tab w:val="num" w:pos="720"/>
+        </w:tabs>
+        <w:ind w:left="720" w:hanging="360"/>
+      </w:pPr>
+      <w:rPr>
+        <w:rFonts w:ascii="Symbol" w:hAnsi="Symbol" w:hint="default"/>
+        <w:sz w:val="20"/>
+      </w:rPr>
+    </w:lvl>
+    <w:lvl w:ilvl="1">
+      <w:start w:val="1"/>
+      <w:numFmt w:val="bullet"/>
+      <w:lvlText w:val="o"/>
+      <w:lvlJc w:val="left"/>
+      <w:pPr>
+        <w:tabs>
+          <w:tab w:val="num" w:pos="1440"/>
+        </w:tabs>
+        <w:ind w:left="1440" w:hanging="360"/>
+      </w:pPr>
+      <w:rPr>
+        <w:rFonts w:ascii="Courier New" w:hAnsi="Courier New" w:hint="default"/>
+        <w:sz w:val="20"/>
+      </w:rPr>
+    </w:lvl>
+    <w:lvl w:ilvl="2" w:tentative="1">
+      <w:start w:val="1"/>
+      <w:numFmt w:val="bullet"/>
+      <w:lvlText w:val=""/>
+      <w:lvlJc w:val="left"/>
+      <w:pPr>
+        <w:tabs>
+          <w:tab w:val="num" w:pos="2160"/>
+        </w:tabs>
+        <w:ind w:left="2160" w:hanging="360"/>
+      </w:pPr>
+      <w:rPr>
+        <w:rFonts w:ascii="Wingdings" w:hAnsi="Wingdings" w:hint="default"/>
+        <w:sz w:val="20"/>
+      </w:rPr>
+    </w:lvl>
+    <w:lvl w:ilvl="3" w:tentative="1">
+      <w:start w:val="1"/>
+      <w:numFmt w:val="bullet"/>
+      <w:lvlText w:val=""/>
+      <w:lvlJc w:val="left"/>
+      <w:pPr>
+        <w:tabs>
+          <w:tab w:val="num" w:pos="2880"/>
+        </w:tabs>
+        <w:ind w:left="2880" w:hanging="360"/>
+      </w:pPr>
+      <w:rPr>
+        <w:rFonts w:ascii="Wingdings" w:hAnsi="Wingdings" w:hint="default"/>
+        <w:sz w:val="20"/>
+      </w:rPr>
+    </w:lvl>
+    <w:lvl w:ilvl="4" w:tentative="1">
+      <w:start w:val="1"/>
+      <w:numFmt w:val="bullet"/>
+      <w:lvlText w:val=""/>
+      <w:lvlJc w:val="left"/>
+      <w:pPr>
+        <w:tabs>
+          <w:tab w:val="num" w:pos="3600"/>
+        </w:tabs>
+        <w:ind w:left="3600" w:hanging="360"/>
+      </w:pPr>
+      <w:rPr>
+        <w:rFonts w:ascii="Wingdings" w:hAnsi="Wingdings" w:hint="default"/>
+        <w:sz w:val="20"/>
+      </w:rPr>
+    </w:lvl>
+    <w:lvl w:ilvl="5" w:tentative="1">
+      <w:start w:val="1"/>
+      <w:numFmt w:val="bullet"/>
+      <w:lvlText w:val=""/>
+      <w:lvlJc w:val="left"/>
+      <w:pPr>
+        <w:tabs>
+          <w:tab w:val="num" w:pos="4320"/>
+        </w:tabs>
+        <w:ind w:left="4320" w:hanging="360"/>
+      </w:pPr>
+      <w:rPr>
+        <w:rFonts w:ascii="Wingdings" w:hAnsi="Wingdings" w:hint="default"/>
+        <w:sz w:val="20"/>
+      </w:rPr>
+    </w:lvl>
+    <w:lvl w:ilvl="6" w:tentative="1">
+      <w:start w:val="1"/>
+      <w:numFmt w:val="bullet"/>
+      <w:lvlText w:val=""/>
+      <w:lvlJc w:val="left"/>
+      <w:pPr>
+        <w:tabs>
+          <w:tab w:val="num" w:pos="5040"/>
+        </w:tabs>
+        <w:ind w:left="5040" w:hanging="360"/>
+      </w:pPr>
+      <w:rPr>
+        <w:rFonts w:ascii="Wingdings" w:hAnsi="Wingdings" w:hint="default"/>
+        <w:sz w:val="20"/>
+      </w:rPr>
+    </w:lvl>
+    <w:lvl w:ilvl="7" w:tentative="1">
+      <w:start w:val="1"/>
+      <w:numFmt w:val="bullet"/>
+      <w:lvlText w:val=""/>
+      <w:lvlJc w:val="left"/>
+      <w:pPr>
+        <w:tabs>
+          <w:tab w:val="num" w:pos="5760"/>
+        </w:tabs>
+        <w:ind w:left="5760" w:hanging="360"/>
+      </w:pPr>
+      <w:rPr>
+        <w:rFonts w:ascii="Wingdings" w:hAnsi="Wingdings" w:hint="default"/>
+        <w:sz w:val="20"/>
+      </w:rPr>
+    </w:lvl>
+    <w:lvl w:ilvl="8" w:tentative="1">
+      <w:start w:val="1"/>
+      <w:numFmt w:val="bullet"/>
+      <w:lvlText w:val=""/>
+      <w:lvlJc w:val="left"/>
+      <w:pPr>
+        <w:tabs>
+          <w:tab w:val="num" w:pos="6480"/>
+        </w:tabs>
+        <w:ind w:left="6480" w:hanging="360"/>
+      </w:pPr>
+      <w:rPr>
+        <w:rFonts w:ascii="Wingdings" w:hAnsi="Wingdings" w:hint="default"/>
+        <w:sz w:val="20"/>
+      </w:rPr>
+    </w:lvl>
+  </w:abstractNum>
+  <w:abstractNum w:abstractNumId="4" w15:restartNumberingAfterBreak="0">
+    <w:nsid w:val="6F171BB4"/>
+    <w:multiLevelType w:val="hybridMultilevel"/>
+    <w:tmpl w:val="225A568E"/>
+    <w:lvl w:ilvl="0" w:tplc="1C09000F">
+      <w:start w:val="1"/>
+      <w:numFmt w:val="decimal"/>
+      <w:lvlText w:val="%1."/>
+      <w:lvlJc w:val="left"/>
+      <w:pPr>
+        <w:ind w:left="720" w:hanging="360"/>
+      </w:pPr>
+      <w:rPr>
+        <w:rFonts w:hint="default"/>
+      </w:rPr>
+    </w:lvl>
+    <w:lvl w:ilvl="1" w:tplc="1C090019" w:tentative="1">
+      <w:start w:val="1"/>
+      <w:numFmt w:val="lowerLetter"/>
+      <w:lvlText w:val="%2."/>
+      <w:lvlJc w:val="left"/>
+      <w:pPr>
+        <w:ind w:left="1440" w:hanging="360"/>
+      </w:pPr>
+    </w:lvl>
+    <w:lvl w:ilvl="2" w:tplc="1C09001B" w:tentative="1">
+      <w:start w:val="1"/>
+      <w:numFmt w:val="lowerRoman"/>
+      <w:lvlText w:val="%3."/>
+      <w:lvlJc w:val="right"/>
+      <w:pPr>
+        <w:ind w:left="2160" w:hanging="180"/>
+      </w:pPr>
+    </w:lvl>
+    <w:lvl w:ilvl="3" w:tplc="1C09000F" w:tentative="1">
+      <w:start w:val="1"/>
+      <w:numFmt w:val="decimal"/>
+      <w:lvlText w:val="%4."/>
+      <w:lvlJc w:val="left"/>
+      <w:pPr>
+        <w:ind w:left="2880" w:hanging="360"/>
+      </w:pPr>
+    </w:lvl>
+    <w:lvl w:ilvl="4" w:tplc="1C090019" w:tentative="1">
+      <w:start w:val="1"/>
+      <w:numFmt w:val="lowerLetter"/>
+      <w:lvlText w:val="%5."/>
+      <w:lvlJc w:val="left"/>
+      <w:pPr>
+        <w:ind w:left="3600" w:hanging="360"/>
+      </w:pPr>
+    </w:lvl>
+    <w:lvl w:ilvl="5" w:tplc="1C09001B" w:tentative="1">
+      <w:start w:val="1"/>
+      <w:numFmt w:val="lowerRoman"/>
+      <w:lvlText w:val="%6."/>
+      <w:lvlJc w:val="right"/>
+      <w:pPr>
+        <w:ind w:left="4320" w:hanging="180"/>
+      </w:pPr>
+    </w:lvl>
+    <w:lvl w:ilvl="6" w:tplc="1C09000F" w:tentative="1">
+      <w:start w:val="1"/>
+      <w:numFmt w:val="decimal"/>
+      <w:lvlText w:val="%7."/>
+      <w:lvlJc w:val="left"/>
+      <w:pPr>
+        <w:ind w:left="5040" w:hanging="360"/>
+      </w:pPr>
+    </w:lvl>
+    <w:lvl w:ilvl="7" w:tplc="1C090019" w:tentative="1">
+      <w:start w:val="1"/>
+      <w:numFmt w:val="lowerLetter"/>
+      <w:lvlText w:val="%8."/>
+      <w:lvlJc w:val="left"/>
+      <w:pPr>
+        <w:ind w:left="5760" w:hanging="360"/>
+      </w:pPr>
+    </w:lvl>
+    <w:lvl w:ilvl="8" w:tplc="1C09001B" w:tentative="1">
+      <w:start w:val="1"/>
+      <w:numFmt w:val="lowerRoman"/>
+      <w:lvlText w:val="%9."/>
+      <w:lvlJc w:val="right"/>
+      <w:pPr>
+        <w:ind w:left="6480" w:hanging="180"/>
+      </w:pPr>
+    </w:lvl>
+  </w:abstractNum>
+  <w:num w:numId="1" w16cid:durableId="1536850249">
+    <w:abstractNumId w:val="0"/>
+  </w:num>
+  <w:num w:numId="2" w16cid:durableId="1540242709">
+    <w:abstractNumId w:val="4"/>
+  </w:num>
+  <w:num w:numId="3" w16cid:durableId="704334894">
+    <w:abstractNumId w:val="3"/>
+  </w:num>
+  <w:num w:numId="4" w16cid:durableId="1871526696">
+    <w:abstractNumId w:val="2"/>
+  </w:num>
+  <w:num w:numId="5" w16cid:durableId="995185718">
+    <w:abstractNumId w:val="1"/>
+  </w:num>
+</w:numbering>
+</file>
+
+<file path=word/people.xml><?xml version="1.0" encoding="utf-8"?>
+<w15:people xmlns:wpc="http://schemas.microsoft.com/office/word/2010/wordprocessingCanvas" xmlns:cx="http://schemas.microsoft.com/office/drawing/2014/chartex" xmlns:cx1="http://schemas.microsoft.com/office/drawing/2015/9/8/chartex" xmlns:cx2="http://schemas.microsoft.com/office/drawing/2015/10/21/chartex" xmlns:cx3="http://schemas.microsoft.com/office/drawing/2016/5/9/chartex" xmlns:cx4="http://schemas.microsoft.com/office/drawing/2016/5/10/chartex" xmlns:cx5="http://schemas.microsoft.com/office/drawing/2016/5/11/chartex" xmlns:cx6="http://schemas.microsoft.com/office/drawing/2016/5/12/chartex" xmlns:cx7="http://schemas.microsoft.com/office/drawing/2016/5/13/chartex" xmlns:cx8="http://schemas.microsoft.com/office/drawing/2016/5/14/chartex" xmlns:mc="http://schemas.openxmlformats.org/markup-compatibility/2006" xmlns:aink="http://schemas.microsoft.com/office/drawing/2016/ink" xmlns:am3d="http://schemas.microsoft.com/office/drawing/2017/model3d" xmlns:o="urn:schemas-microsoft-com:office:office" xmlns:oel="http://schemas.microsoft.com/office/2019/extlst" xmlns:r="http://schemas.openxmlformats.org/officeDocument/2006/relationships" xmlns:m="http://schemas.openxmlformats.org/officeDocument/2006/math" xmlns:v="urn:schemas-microsoft-com:vml" xmlns:wp14="http://schemas.microsoft.com/office/word/2010/wordprocessingDrawing" xmlns:wp="http://schemas.openxmlformats.org/drawingml/2006/wordprocessingDrawing" xmlns:w10="urn:schemas-microsoft-com:office:word" xmlns:w="http://schemas.openxmlformats.org/wordprocessingml/2006/main" xmlns:w14="http://schemas.microsoft.com/office/word/2010/wordml" xmlns:w15="http://schemas.microsoft.com/office/word/2012/wordml" xmlns:w16cex="http://schemas.microsoft.com/office/word/2018/wordml/cex" xmlns:w16cid="http://schemas.microsoft.com/office/word/2016/wordml/cid" xmlns:w16="http://schemas.microsoft.com/office/word/2018/wordml" xmlns:w16du="http://schemas.microsoft.com/office/word/2023/wordml/word16du" xmlns:w16sdtdh="http://schemas.microsoft.com/office/word/2020/wordml/sdtdatahash" xmlns:w16sdtfl="http://schemas.microsoft.com/office/word/2024/wordml/sdtformatlock" xmlns:w16se="http://schemas.microsoft.com/office/word/2015/wordml/symex" xmlns:wpg="http://schemas.microsoft.com/office/word/2010/wordprocessingGroup" xmlns:wpi="http://schemas.microsoft.com/office/word/2010/wordprocessingInk" xmlns:wne="http://schemas.microsoft.com/office/word/2006/wordml" xmlns:wps="http://schemas.microsoft.com/office/word/2010/wordprocessingShape" mc:Ignorable="w14 w15 w16se w16cid w16 w16cex w16sdtdh w16sdtfl w16du wp14">
+  <w15:person w15:author="Ofentse I. Pholosi">
+    <w15:presenceInfo w15:providerId="None" w15:userId="Ofentse I. Pholosi"/>
+  </w15:person>
+</w15:people>
 </file>
 
 <file path=word/styles.xml><?xml version="1.0" encoding="utf-8"?>
@@ -649,7 +2287,6 @@
   <w:style w:type="character" w:default="1" w:styleId="DefaultParagraphFont">
     <w:name w:val="Default Paragraph Font"/>
     <w:uiPriority w:val="1"/>
-    <w:semiHidden/>
     <w:unhideWhenUsed/>
   </w:style>
   <w:style w:type="table" w:default="1" w:styleId="TableNormal">
@@ -961,6 +2598,72 @@
       <w:smallCaps/>
       <w:color w:val="0F4761" w:themeColor="accent1" w:themeShade="BF"/>
       <w:spacing w:val="5"/>
+    </w:rPr>
+  </w:style>
+  <w:style w:type="character" w:styleId="CommentReference">
+    <w:name w:val="annotation reference"/>
+    <w:basedOn w:val="DefaultParagraphFont"/>
+    <w:uiPriority w:val="99"/>
+    <w:semiHidden/>
+    <w:unhideWhenUsed/>
+    <w:rsid w:val="00396426"/>
+    <w:rPr>
+      <w:sz w:val="16"/>
+      <w:szCs w:val="16"/>
+    </w:rPr>
+  </w:style>
+  <w:style w:type="paragraph" w:styleId="CommentText">
+    <w:name w:val="annotation text"/>
+    <w:basedOn w:val="Normal"/>
+    <w:link w:val="CommentTextChar"/>
+    <w:uiPriority w:val="99"/>
+    <w:unhideWhenUsed/>
+    <w:rsid w:val="00396426"/>
+    <w:pPr>
+      <w:spacing w:line="240" w:lineRule="auto"/>
+    </w:pPr>
+    <w:rPr>
+      <w:sz w:val="20"/>
+      <w:szCs w:val="20"/>
+    </w:rPr>
+  </w:style>
+  <w:style w:type="character" w:customStyle="1" w:styleId="CommentTextChar">
+    <w:name w:val="Comment Text Char"/>
+    <w:basedOn w:val="DefaultParagraphFont"/>
+    <w:link w:val="CommentText"/>
+    <w:uiPriority w:val="99"/>
+    <w:rsid w:val="00396426"/>
+    <w:rPr>
+      <w:sz w:val="20"/>
+      <w:szCs w:val="20"/>
+    </w:rPr>
+  </w:style>
+  <w:style w:type="paragraph" w:styleId="CommentSubject">
+    <w:name w:val="annotation subject"/>
+    <w:basedOn w:val="CommentText"/>
+    <w:next w:val="CommentText"/>
+    <w:link w:val="CommentSubjectChar"/>
+    <w:uiPriority w:val="99"/>
+    <w:semiHidden/>
+    <w:unhideWhenUsed/>
+    <w:rsid w:val="00396426"/>
+    <w:rPr>
+      <w:b/>
+      <w:bCs/>
+    </w:rPr>
+  </w:style>
+  <w:style w:type="character" w:customStyle="1" w:styleId="CommentSubjectChar">
+    <w:name w:val="Comment Subject Char"/>
+    <w:basedOn w:val="CommentTextChar"/>
+    <w:link w:val="CommentSubject"/>
+    <w:uiPriority w:val="99"/>
+    <w:semiHidden/>
+    <w:rsid w:val="00396426"/>
+    <w:rPr>
+      <w:b/>
+      <w:bCs/>
+      <w:sz w:val="20"/>
+      <w:szCs w:val="20"/>
     </w:rPr>
   </w:style>
 </w:styles>

</xml_diff>

<commit_message>
Refactored Data Model for Decision Support for improved readability and maintainability
</commit_message>
<xml_diff>
--- a/Artifacts/Module 3/Data Model for Decision Support v1.docx
+++ b/Artifacts/Module 3/Data Model for Decision Support v1.docx
@@ -61,6 +61,20 @@
     </w:p>
     <w:p>
       <w:pPr>
+        <w:jc w:val="both"/>
+        <w:rPr>
+          <w:rFonts w:ascii="Times New Roman" w:hAnsi="Times New Roman" w:cs="Times New Roman"/>
+        </w:rPr>
+      </w:pPr>
+      <w:r>
+        <w:rPr>
+          <w:rFonts w:ascii="Times New Roman" w:hAnsi="Times New Roman" w:cs="Times New Roman"/>
+        </w:rPr>
+        <w:t>This model exists to support a go/no-go capital deployment decision under standardized execution rules.</w:t>
+      </w:r>
+    </w:p>
+    <w:p>
+      <w:pPr>
         <w:rPr>
           <w:rFonts w:ascii="Times New Roman" w:hAnsi="Times New Roman" w:cs="Times New Roman"/>
           <w:b/>
@@ -902,13 +916,6 @@
         <w:t>DailySymbolProfit</w:t>
       </w:r>
       <w:proofErr w:type="spellEnd"/>
-    </w:p>
-    <w:p>
-      <w:pPr>
-        <w:rPr>
-          <w:rFonts w:ascii="Times New Roman" w:hAnsi="Times New Roman" w:cs="Times New Roman"/>
-        </w:rPr>
-      </w:pPr>
     </w:p>
     <w:p>
       <w:pPr>
@@ -929,7 +936,1098 @@
         <w:t>KPI-to-Table Mapping</w:t>
       </w:r>
     </w:p>
-    <w:p/>
+    <w:p>
+      <w:pPr>
+        <w:jc w:val="both"/>
+        <w:rPr>
+          <w:rFonts w:ascii="Times New Roman" w:hAnsi="Times New Roman" w:cs="Times New Roman"/>
+        </w:rPr>
+      </w:pPr>
+      <w:r>
+        <w:rPr>
+          <w:rFonts w:ascii="Times New Roman" w:hAnsi="Times New Roman" w:cs="Times New Roman"/>
+        </w:rPr>
+        <w:t>This table validates that every KPI defined in Module 2 has a specific home in the Module 3 data model.</w:t>
+      </w:r>
+    </w:p>
+    <w:tbl>
+      <w:tblPr>
+        <w:tblStyle w:val="TableGrid"/>
+        <w:tblW w:w="0" w:type="auto"/>
+        <w:tblLook w:val="04A0" w:firstRow="1" w:lastRow="0" w:firstColumn="1" w:lastColumn="0" w:noHBand="0" w:noVBand="1"/>
+      </w:tblPr>
+      <w:tblGrid>
+        <w:gridCol w:w="1668"/>
+        <w:gridCol w:w="3088"/>
+        <w:gridCol w:w="4260"/>
+      </w:tblGrid>
+      <w:tr>
+        <w:tc>
+          <w:tcPr>
+            <w:tcW w:w="0" w:type="auto"/>
+            <w:hideMark/>
+          </w:tcPr>
+          <w:p>
+            <w:pPr>
+              <w:rPr>
+                <w:rFonts w:ascii="Times New Roman" w:eastAsia="Times New Roman" w:hAnsi="Times New Roman" w:cs="Times New Roman"/>
+                <w:color w:val="1F1F1F"/>
+                <w:kern w:val="0"/>
+                <w:sz w:val="24"/>
+                <w:szCs w:val="24"/>
+                <w:lang w:eastAsia="en-ZA"/>
+                <w14:ligatures w14:val="none"/>
+              </w:rPr>
+            </w:pPr>
+            <w:r>
+              <w:rPr>
+                <w:rFonts w:ascii="Times New Roman" w:eastAsia="Times New Roman" w:hAnsi="Times New Roman" w:cs="Times New Roman"/>
+                <w:b/>
+                <w:bCs/>
+                <w:color w:val="1F1F1F"/>
+                <w:kern w:val="0"/>
+                <w:sz w:val="24"/>
+                <w:szCs w:val="24"/>
+                <w:bdr w:val="none" w:sz="0" w:space="0" w:color="auto" w:frame="1"/>
+                <w:lang w:eastAsia="en-ZA"/>
+                <w14:ligatures w14:val="none"/>
+              </w:rPr>
+              <w:t>Module 2 KPI</w:t>
+            </w:r>
+          </w:p>
+        </w:tc>
+        <w:tc>
+          <w:tcPr>
+            <w:tcW w:w="0" w:type="auto"/>
+            <w:hideMark/>
+          </w:tcPr>
+          <w:p>
+            <w:pPr>
+              <w:rPr>
+                <w:rFonts w:ascii="Times New Roman" w:eastAsia="Times New Roman" w:hAnsi="Times New Roman" w:cs="Times New Roman"/>
+                <w:color w:val="1F1F1F"/>
+                <w:kern w:val="0"/>
+                <w:sz w:val="24"/>
+                <w:szCs w:val="24"/>
+                <w:lang w:eastAsia="en-ZA"/>
+                <w14:ligatures w14:val="none"/>
+              </w:rPr>
+            </w:pPr>
+            <w:r>
+              <w:rPr>
+                <w:rFonts w:ascii="Times New Roman" w:eastAsia="Times New Roman" w:hAnsi="Times New Roman" w:cs="Times New Roman"/>
+                <w:b/>
+                <w:bCs/>
+                <w:color w:val="1F1F1F"/>
+                <w:kern w:val="0"/>
+                <w:sz w:val="24"/>
+                <w:szCs w:val="24"/>
+                <w:bdr w:val="none" w:sz="0" w:space="0" w:color="auto" w:frame="1"/>
+                <w:lang w:eastAsia="en-ZA"/>
+                <w14:ligatures w14:val="none"/>
+              </w:rPr>
+              <w:t>Source Table</w:t>
+            </w:r>
+          </w:p>
+        </w:tc>
+        <w:tc>
+          <w:tcPr>
+            <w:tcW w:w="0" w:type="auto"/>
+            <w:hideMark/>
+          </w:tcPr>
+          <w:p>
+            <w:pPr>
+              <w:rPr>
+                <w:rFonts w:ascii="Times New Roman" w:eastAsia="Times New Roman" w:hAnsi="Times New Roman" w:cs="Times New Roman"/>
+                <w:color w:val="1F1F1F"/>
+                <w:kern w:val="0"/>
+                <w:sz w:val="24"/>
+                <w:szCs w:val="24"/>
+                <w:lang w:eastAsia="en-ZA"/>
+                <w14:ligatures w14:val="none"/>
+              </w:rPr>
+            </w:pPr>
+            <w:r>
+              <w:rPr>
+                <w:rFonts w:ascii="Times New Roman" w:eastAsia="Times New Roman" w:hAnsi="Times New Roman" w:cs="Times New Roman"/>
+                <w:b/>
+                <w:bCs/>
+                <w:color w:val="1F1F1F"/>
+                <w:kern w:val="0"/>
+                <w:sz w:val="24"/>
+                <w:szCs w:val="24"/>
+                <w:bdr w:val="none" w:sz="0" w:space="0" w:color="auto" w:frame="1"/>
+                <w:lang w:eastAsia="en-ZA"/>
+                <w14:ligatures w14:val="none"/>
+              </w:rPr>
+              <w:t>Justification for Grain Choice</w:t>
+            </w:r>
+          </w:p>
+        </w:tc>
+      </w:tr>
+      <w:tr>
+        <w:tc>
+          <w:tcPr>
+            <w:tcW w:w="0" w:type="auto"/>
+            <w:hideMark/>
+          </w:tcPr>
+          <w:p>
+            <w:pPr>
+              <w:rPr>
+                <w:rFonts w:ascii="Times New Roman" w:eastAsia="Times New Roman" w:hAnsi="Times New Roman" w:cs="Times New Roman"/>
+                <w:color w:val="1F1F1F"/>
+                <w:kern w:val="0"/>
+                <w:sz w:val="24"/>
+                <w:szCs w:val="24"/>
+                <w:lang w:eastAsia="en-ZA"/>
+                <w14:ligatures w14:val="none"/>
+              </w:rPr>
+            </w:pPr>
+            <w:r>
+              <w:rPr>
+                <w:rFonts w:ascii="Times New Roman" w:eastAsia="Times New Roman" w:hAnsi="Times New Roman" w:cs="Times New Roman"/>
+                <w:b/>
+                <w:bCs/>
+                <w:color w:val="1F1F1F"/>
+                <w:kern w:val="0"/>
+                <w:sz w:val="24"/>
+                <w:szCs w:val="24"/>
+                <w:bdr w:val="none" w:sz="0" w:space="0" w:color="auto" w:frame="1"/>
+                <w:lang w:eastAsia="en-ZA"/>
+                <w14:ligatures w14:val="none"/>
+              </w:rPr>
+              <w:t>KPI 1: Single-Trade Risk Exposure</w:t>
+            </w:r>
+          </w:p>
+        </w:tc>
+        <w:tc>
+          <w:tcPr>
+            <w:tcW w:w="0" w:type="auto"/>
+            <w:hideMark/>
+          </w:tcPr>
+          <w:p>
+            <w:pPr>
+              <w:rPr>
+                <w:rFonts w:ascii="Times New Roman" w:eastAsia="Times New Roman" w:hAnsi="Times New Roman" w:cs="Times New Roman"/>
+                <w:color w:val="1F1F1F"/>
+                <w:kern w:val="0"/>
+                <w:sz w:val="24"/>
+                <w:szCs w:val="24"/>
+                <w:lang w:eastAsia="en-ZA"/>
+                <w14:ligatures w14:val="none"/>
+              </w:rPr>
+            </w:pPr>
+            <w:proofErr w:type="spellStart"/>
+            <w:r>
+              <w:rPr>
+                <w:rFonts w:ascii="Times New Roman" w:eastAsia="Times New Roman" w:hAnsi="Times New Roman" w:cs="Times New Roman"/>
+                <w:b/>
+                <w:bCs/>
+                <w:color w:val="1F1F1F"/>
+                <w:kern w:val="0"/>
+                <w:sz w:val="24"/>
+                <w:szCs w:val="24"/>
+                <w:bdr w:val="none" w:sz="0" w:space="0" w:color="auto" w:frame="1"/>
+                <w:lang w:eastAsia="en-ZA"/>
+                <w14:ligatures w14:val="none"/>
+              </w:rPr>
+              <w:t>Fact_Trades</w:t>
+            </w:r>
+            <w:proofErr w:type="spellEnd"/>
+          </w:p>
+        </w:tc>
+        <w:tc>
+          <w:tcPr>
+            <w:tcW w:w="0" w:type="auto"/>
+            <w:hideMark/>
+          </w:tcPr>
+          <w:p>
+            <w:pPr>
+              <w:rPr>
+                <w:rFonts w:ascii="Times New Roman" w:eastAsia="Times New Roman" w:hAnsi="Times New Roman" w:cs="Times New Roman"/>
+                <w:color w:val="1F1F1F"/>
+                <w:kern w:val="0"/>
+                <w:sz w:val="24"/>
+                <w:szCs w:val="24"/>
+                <w:lang w:eastAsia="en-ZA"/>
+                <w14:ligatures w14:val="none"/>
+              </w:rPr>
+            </w:pPr>
+            <w:r>
+              <w:rPr>
+                <w:rFonts w:ascii="Times New Roman" w:eastAsia="Times New Roman" w:hAnsi="Times New Roman" w:cs="Times New Roman"/>
+                <w:b/>
+                <w:bCs/>
+                <w:color w:val="1F1F1F"/>
+                <w:kern w:val="0"/>
+                <w:sz w:val="24"/>
+                <w:szCs w:val="24"/>
+                <w:bdr w:val="none" w:sz="0" w:space="0" w:color="auto" w:frame="1"/>
+                <w:lang w:eastAsia="en-ZA"/>
+                <w14:ligatures w14:val="none"/>
+              </w:rPr>
+              <w:t>Why Trade Grain?</w:t>
+            </w:r>
+            <w:r>
+              <w:rPr>
+                <w:rFonts w:ascii="Times New Roman" w:eastAsia="Times New Roman" w:hAnsi="Times New Roman" w:cs="Times New Roman"/>
+                <w:color w:val="1F1F1F"/>
+                <w:kern w:val="0"/>
+                <w:sz w:val="24"/>
+                <w:szCs w:val="24"/>
+                <w:bdr w:val="none" w:sz="0" w:space="0" w:color="auto" w:frame="1"/>
+                <w:lang w:eastAsia="en-ZA"/>
+                <w14:ligatures w14:val="none"/>
+              </w:rPr>
+              <w:t xml:space="preserve"> Risk is calculated at the moment of entry for a </w:t>
+            </w:r>
+            <w:r>
+              <w:rPr>
+                <w:rFonts w:ascii="Times New Roman" w:eastAsia="Times New Roman" w:hAnsi="Times New Roman" w:cs="Times New Roman"/>
+                <w:i/>
+                <w:iCs/>
+                <w:color w:val="1F1F1F"/>
+                <w:kern w:val="0"/>
+                <w:sz w:val="24"/>
+                <w:szCs w:val="24"/>
+                <w:bdr w:val="none" w:sz="0" w:space="0" w:color="auto" w:frame="1"/>
+                <w:lang w:eastAsia="en-ZA"/>
+                <w14:ligatures w14:val="none"/>
+              </w:rPr>
+              <w:t>single</w:t>
+            </w:r>
+            <w:r>
+              <w:rPr>
+                <w:rFonts w:ascii="Times New Roman" w:eastAsia="Times New Roman" w:hAnsi="Times New Roman" w:cs="Times New Roman"/>
+                <w:color w:val="1F1F1F"/>
+                <w:kern w:val="0"/>
+                <w:sz w:val="24"/>
+                <w:szCs w:val="24"/>
+                <w:bdr w:val="none" w:sz="0" w:space="0" w:color="auto" w:frame="1"/>
+                <w:lang w:eastAsia="en-ZA"/>
+                <w14:ligatures w14:val="none"/>
+              </w:rPr>
+              <w:t xml:space="preserve"> position. Aggregating this to a daily level would hide dangerous trades that exceeded the 3% limit but were masked by other safe trades.</w:t>
+            </w:r>
+          </w:p>
+        </w:tc>
+      </w:tr>
+      <w:tr>
+        <w:tc>
+          <w:tcPr>
+            <w:tcW w:w="0" w:type="auto"/>
+            <w:hideMark/>
+          </w:tcPr>
+          <w:p>
+            <w:pPr>
+              <w:rPr>
+                <w:rFonts w:ascii="Times New Roman" w:eastAsia="Times New Roman" w:hAnsi="Times New Roman" w:cs="Times New Roman"/>
+                <w:color w:val="1F1F1F"/>
+                <w:kern w:val="0"/>
+                <w:sz w:val="24"/>
+                <w:szCs w:val="24"/>
+                <w:lang w:eastAsia="en-ZA"/>
+                <w14:ligatures w14:val="none"/>
+              </w:rPr>
+            </w:pPr>
+            <w:r>
+              <w:rPr>
+                <w:rFonts w:ascii="Times New Roman" w:eastAsia="Times New Roman" w:hAnsi="Times New Roman" w:cs="Times New Roman"/>
+                <w:b/>
+                <w:bCs/>
+                <w:color w:val="1F1F1F"/>
+                <w:kern w:val="0"/>
+                <w:sz w:val="24"/>
+                <w:szCs w:val="24"/>
+                <w:bdr w:val="none" w:sz="0" w:space="0" w:color="auto" w:frame="1"/>
+                <w:lang w:eastAsia="en-ZA"/>
+                <w14:ligatures w14:val="none"/>
+              </w:rPr>
+              <w:t>KPI 2: Session Drawdown (Max)</w:t>
+            </w:r>
+          </w:p>
+        </w:tc>
+        <w:tc>
+          <w:tcPr>
+            <w:tcW w:w="0" w:type="auto"/>
+            <w:hideMark/>
+          </w:tcPr>
+          <w:p>
+            <w:pPr>
+              <w:rPr>
+                <w:rFonts w:ascii="Times New Roman" w:eastAsia="Times New Roman" w:hAnsi="Times New Roman" w:cs="Times New Roman"/>
+                <w:color w:val="1F1F1F"/>
+                <w:kern w:val="0"/>
+                <w:sz w:val="24"/>
+                <w:szCs w:val="24"/>
+                <w:lang w:eastAsia="en-ZA"/>
+                <w14:ligatures w14:val="none"/>
+              </w:rPr>
+            </w:pPr>
+            <w:proofErr w:type="spellStart"/>
+            <w:r>
+              <w:rPr>
+                <w:rFonts w:ascii="Times New Roman" w:eastAsia="Times New Roman" w:hAnsi="Times New Roman" w:cs="Times New Roman"/>
+                <w:b/>
+                <w:bCs/>
+                <w:color w:val="1F1F1F"/>
+                <w:kern w:val="0"/>
+                <w:sz w:val="24"/>
+                <w:szCs w:val="24"/>
+                <w:bdr w:val="none" w:sz="0" w:space="0" w:color="auto" w:frame="1"/>
+                <w:lang w:eastAsia="en-ZA"/>
+                <w14:ligatures w14:val="none"/>
+              </w:rPr>
+              <w:t>Fact_Daily_Account</w:t>
+            </w:r>
+            <w:proofErr w:type="spellEnd"/>
+          </w:p>
+        </w:tc>
+        <w:tc>
+          <w:tcPr>
+            <w:tcW w:w="0" w:type="auto"/>
+            <w:hideMark/>
+          </w:tcPr>
+          <w:p>
+            <w:pPr>
+              <w:rPr>
+                <w:rFonts w:ascii="Times New Roman" w:eastAsia="Times New Roman" w:hAnsi="Times New Roman" w:cs="Times New Roman"/>
+                <w:color w:val="1F1F1F"/>
+                <w:kern w:val="0"/>
+                <w:sz w:val="24"/>
+                <w:szCs w:val="24"/>
+                <w:lang w:eastAsia="en-ZA"/>
+                <w14:ligatures w14:val="none"/>
+              </w:rPr>
+            </w:pPr>
+            <w:r>
+              <w:rPr>
+                <w:rFonts w:ascii="Times New Roman" w:eastAsia="Times New Roman" w:hAnsi="Times New Roman" w:cs="Times New Roman"/>
+                <w:b/>
+                <w:bCs/>
+                <w:color w:val="1F1F1F"/>
+                <w:kern w:val="0"/>
+                <w:sz w:val="24"/>
+                <w:szCs w:val="24"/>
+                <w:bdr w:val="none" w:sz="0" w:space="0" w:color="auto" w:frame="1"/>
+                <w:lang w:eastAsia="en-ZA"/>
+                <w14:ligatures w14:val="none"/>
+              </w:rPr>
+              <w:t>Why Daily Grain?</w:t>
+            </w:r>
+            <w:r>
+              <w:rPr>
+                <w:rFonts w:ascii="Times New Roman" w:eastAsia="Times New Roman" w:hAnsi="Times New Roman" w:cs="Times New Roman"/>
+                <w:color w:val="1F1F1F"/>
+                <w:kern w:val="0"/>
+                <w:sz w:val="24"/>
+                <w:szCs w:val="24"/>
+                <w:bdr w:val="none" w:sz="0" w:space="0" w:color="auto" w:frame="1"/>
+                <w:lang w:eastAsia="en-ZA"/>
+                <w14:ligatures w14:val="none"/>
+              </w:rPr>
+              <w:t xml:space="preserve"> The decision criterion is a 15% limit on the </w:t>
+            </w:r>
+            <w:r>
+              <w:rPr>
+                <w:rFonts w:ascii="Times New Roman" w:eastAsia="Times New Roman" w:hAnsi="Times New Roman" w:cs="Times New Roman"/>
+                <w:i/>
+                <w:iCs/>
+                <w:color w:val="1F1F1F"/>
+                <w:kern w:val="0"/>
+                <w:sz w:val="24"/>
+                <w:szCs w:val="24"/>
+                <w:bdr w:val="none" w:sz="0" w:space="0" w:color="auto" w:frame="1"/>
+                <w:lang w:eastAsia="en-ZA"/>
+                <w14:ligatures w14:val="none"/>
+              </w:rPr>
+              <w:t>aggregate</w:t>
+            </w:r>
+            <w:r>
+              <w:rPr>
+                <w:rFonts w:ascii="Times New Roman" w:eastAsia="Times New Roman" w:hAnsi="Times New Roman" w:cs="Times New Roman"/>
+                <w:color w:val="1F1F1F"/>
+                <w:kern w:val="0"/>
+                <w:sz w:val="24"/>
+                <w:szCs w:val="24"/>
+                <w:bdr w:val="none" w:sz="0" w:space="0" w:color="auto" w:frame="1"/>
+                <w:lang w:eastAsia="en-ZA"/>
+                <w14:ligatures w14:val="none"/>
+              </w:rPr>
+              <w:t xml:space="preserve"> account. This table captures the "High Water Mark" and "Low Water Mark" of the entire day, which is exactly what the KPI measures.</w:t>
+            </w:r>
+          </w:p>
+        </w:tc>
+      </w:tr>
+      <w:tr>
+        <w:tc>
+          <w:tcPr>
+            <w:tcW w:w="0" w:type="auto"/>
+            <w:hideMark/>
+          </w:tcPr>
+          <w:p>
+            <w:pPr>
+              <w:rPr>
+                <w:rFonts w:ascii="Times New Roman" w:eastAsia="Times New Roman" w:hAnsi="Times New Roman" w:cs="Times New Roman"/>
+                <w:color w:val="1F1F1F"/>
+                <w:kern w:val="0"/>
+                <w:sz w:val="24"/>
+                <w:szCs w:val="24"/>
+                <w:lang w:eastAsia="en-ZA"/>
+                <w14:ligatures w14:val="none"/>
+              </w:rPr>
+            </w:pPr>
+            <w:r>
+              <w:rPr>
+                <w:rFonts w:ascii="Times New Roman" w:eastAsia="Times New Roman" w:hAnsi="Times New Roman" w:cs="Times New Roman"/>
+                <w:b/>
+                <w:bCs/>
+                <w:color w:val="1F1F1F"/>
+                <w:kern w:val="0"/>
+                <w:sz w:val="24"/>
+                <w:szCs w:val="24"/>
+                <w:bdr w:val="none" w:sz="0" w:space="0" w:color="auto" w:frame="1"/>
+                <w:lang w:eastAsia="en-ZA"/>
+                <w14:ligatures w14:val="none"/>
+              </w:rPr>
+              <w:t>KPI 3: Reliability Rate (Daily)</w:t>
+            </w:r>
+          </w:p>
+        </w:tc>
+        <w:tc>
+          <w:tcPr>
+            <w:tcW w:w="0" w:type="auto"/>
+            <w:hideMark/>
+          </w:tcPr>
+          <w:p>
+            <w:pPr>
+              <w:rPr>
+                <w:rFonts w:ascii="Times New Roman" w:eastAsia="Times New Roman" w:hAnsi="Times New Roman" w:cs="Times New Roman"/>
+                <w:color w:val="1F1F1F"/>
+                <w:kern w:val="0"/>
+                <w:sz w:val="24"/>
+                <w:szCs w:val="24"/>
+                <w:lang w:eastAsia="en-ZA"/>
+                <w14:ligatures w14:val="none"/>
+              </w:rPr>
+            </w:pPr>
+            <w:proofErr w:type="spellStart"/>
+            <w:r>
+              <w:rPr>
+                <w:rFonts w:ascii="Times New Roman" w:eastAsia="Times New Roman" w:hAnsi="Times New Roman" w:cs="Times New Roman"/>
+                <w:b/>
+                <w:bCs/>
+                <w:color w:val="1F1F1F"/>
+                <w:kern w:val="0"/>
+                <w:sz w:val="24"/>
+                <w:szCs w:val="24"/>
+                <w:bdr w:val="none" w:sz="0" w:space="0" w:color="auto" w:frame="1"/>
+                <w:lang w:eastAsia="en-ZA"/>
+                <w14:ligatures w14:val="none"/>
+              </w:rPr>
+              <w:t>Fact_Daily_Account</w:t>
+            </w:r>
+            <w:proofErr w:type="spellEnd"/>
+          </w:p>
+        </w:tc>
+        <w:tc>
+          <w:tcPr>
+            <w:tcW w:w="0" w:type="auto"/>
+            <w:hideMark/>
+          </w:tcPr>
+          <w:p>
+            <w:pPr>
+              <w:rPr>
+                <w:rFonts w:ascii="Times New Roman" w:eastAsia="Times New Roman" w:hAnsi="Times New Roman" w:cs="Times New Roman"/>
+                <w:color w:val="1F1F1F"/>
+                <w:kern w:val="0"/>
+                <w:sz w:val="24"/>
+                <w:szCs w:val="24"/>
+                <w:lang w:eastAsia="en-ZA"/>
+                <w14:ligatures w14:val="none"/>
+              </w:rPr>
+            </w:pPr>
+            <w:r>
+              <w:rPr>
+                <w:rFonts w:ascii="Times New Roman" w:eastAsia="Times New Roman" w:hAnsi="Times New Roman" w:cs="Times New Roman"/>
+                <w:b/>
+                <w:bCs/>
+                <w:color w:val="1F1F1F"/>
+                <w:kern w:val="0"/>
+                <w:sz w:val="24"/>
+                <w:szCs w:val="24"/>
+                <w:bdr w:val="none" w:sz="0" w:space="0" w:color="auto" w:frame="1"/>
+                <w:lang w:eastAsia="en-ZA"/>
+                <w14:ligatures w14:val="none"/>
+              </w:rPr>
+              <w:t>Why Daily Grain?</w:t>
+            </w:r>
+            <w:r>
+              <w:rPr>
+                <w:rFonts w:ascii="Times New Roman" w:eastAsia="Times New Roman" w:hAnsi="Times New Roman" w:cs="Times New Roman"/>
+                <w:color w:val="1F1F1F"/>
+                <w:kern w:val="0"/>
+                <w:sz w:val="24"/>
+                <w:szCs w:val="24"/>
+                <w:bdr w:val="none" w:sz="0" w:space="0" w:color="auto" w:frame="1"/>
+                <w:lang w:eastAsia="en-ZA"/>
+                <w14:ligatures w14:val="none"/>
+              </w:rPr>
+              <w:t xml:space="preserve"> To calculate "4.5 out of 7 days," we need a binary "Win/Loss" flag per day. This table provides the clean </w:t>
+            </w:r>
+            <w:proofErr w:type="spellStart"/>
+            <w:r>
+              <w:rPr>
+                <w:rFonts w:ascii="Times New Roman" w:eastAsia="Times New Roman" w:hAnsi="Times New Roman" w:cs="Times New Roman"/>
+                <w:color w:val="444746"/>
+                <w:kern w:val="0"/>
+                <w:sz w:val="20"/>
+                <w:szCs w:val="20"/>
+                <w:bdr w:val="none" w:sz="0" w:space="0" w:color="auto" w:frame="1"/>
+                <w:lang w:eastAsia="en-ZA"/>
+                <w14:ligatures w14:val="none"/>
+              </w:rPr>
+              <w:t>IsPositiveDay</w:t>
+            </w:r>
+            <w:proofErr w:type="spellEnd"/>
+            <w:r>
+              <w:rPr>
+                <w:rFonts w:ascii="Times New Roman" w:eastAsia="Times New Roman" w:hAnsi="Times New Roman" w:cs="Times New Roman"/>
+                <w:color w:val="1F1F1F"/>
+                <w:kern w:val="0"/>
+                <w:sz w:val="24"/>
+                <w:szCs w:val="24"/>
+                <w:bdr w:val="none" w:sz="0" w:space="0" w:color="auto" w:frame="1"/>
+                <w:lang w:eastAsia="en-ZA"/>
+                <w14:ligatures w14:val="none"/>
+              </w:rPr>
+              <w:t xml:space="preserve"> </w:t>
+            </w:r>
+            <w:proofErr w:type="spellStart"/>
+            <w:r>
+              <w:rPr>
+                <w:rFonts w:ascii="Times New Roman" w:eastAsia="Times New Roman" w:hAnsi="Times New Roman" w:cs="Times New Roman"/>
+                <w:color w:val="1F1F1F"/>
+                <w:kern w:val="0"/>
+                <w:sz w:val="24"/>
+                <w:szCs w:val="24"/>
+                <w:bdr w:val="none" w:sz="0" w:space="0" w:color="auto" w:frame="1"/>
+                <w:lang w:eastAsia="en-ZA"/>
+                <w14:ligatures w14:val="none"/>
+              </w:rPr>
+              <w:t>boolean</w:t>
+            </w:r>
+            <w:proofErr w:type="spellEnd"/>
+            <w:r>
+              <w:rPr>
+                <w:rFonts w:ascii="Times New Roman" w:eastAsia="Times New Roman" w:hAnsi="Times New Roman" w:cs="Times New Roman"/>
+                <w:color w:val="1F1F1F"/>
+                <w:kern w:val="0"/>
+                <w:sz w:val="24"/>
+                <w:szCs w:val="24"/>
+                <w:bdr w:val="none" w:sz="0" w:space="0" w:color="auto" w:frame="1"/>
+                <w:lang w:eastAsia="en-ZA"/>
+                <w14:ligatures w14:val="none"/>
+              </w:rPr>
+              <w:t xml:space="preserve"> needed for that simple count.</w:t>
+            </w:r>
+          </w:p>
+        </w:tc>
+      </w:tr>
+      <w:tr>
+        <w:tc>
+          <w:tcPr>
+            <w:tcW w:w="0" w:type="auto"/>
+            <w:hideMark/>
+          </w:tcPr>
+          <w:p>
+            <w:pPr>
+              <w:rPr>
+                <w:rFonts w:ascii="Times New Roman" w:eastAsia="Times New Roman" w:hAnsi="Times New Roman" w:cs="Times New Roman"/>
+                <w:color w:val="1F1F1F"/>
+                <w:kern w:val="0"/>
+                <w:sz w:val="24"/>
+                <w:szCs w:val="24"/>
+                <w:lang w:eastAsia="en-ZA"/>
+                <w14:ligatures w14:val="none"/>
+              </w:rPr>
+            </w:pPr>
+            <w:r>
+              <w:rPr>
+                <w:rFonts w:ascii="Times New Roman" w:eastAsia="Times New Roman" w:hAnsi="Times New Roman" w:cs="Times New Roman"/>
+                <w:b/>
+                <w:bCs/>
+                <w:color w:val="1F1F1F"/>
+                <w:kern w:val="0"/>
+                <w:sz w:val="24"/>
+                <w:szCs w:val="24"/>
+                <w:bdr w:val="none" w:sz="0" w:space="0" w:color="auto" w:frame="1"/>
+                <w:lang w:eastAsia="en-ZA"/>
+                <w14:ligatures w14:val="none"/>
+              </w:rPr>
+              <w:t>KPI 4: Recovery Factor</w:t>
+            </w:r>
+          </w:p>
+        </w:tc>
+        <w:tc>
+          <w:tcPr>
+            <w:tcW w:w="0" w:type="auto"/>
+            <w:hideMark/>
+          </w:tcPr>
+          <w:p>
+            <w:pPr>
+              <w:rPr>
+                <w:rFonts w:ascii="Times New Roman" w:eastAsia="Times New Roman" w:hAnsi="Times New Roman" w:cs="Times New Roman"/>
+                <w:color w:val="1F1F1F"/>
+                <w:kern w:val="0"/>
+                <w:sz w:val="24"/>
+                <w:szCs w:val="24"/>
+                <w:lang w:eastAsia="en-ZA"/>
+                <w14:ligatures w14:val="none"/>
+              </w:rPr>
+            </w:pPr>
+            <w:proofErr w:type="spellStart"/>
+            <w:r>
+              <w:rPr>
+                <w:rFonts w:ascii="Times New Roman" w:eastAsia="Times New Roman" w:hAnsi="Times New Roman" w:cs="Times New Roman"/>
+                <w:b/>
+                <w:bCs/>
+                <w:color w:val="1F1F1F"/>
+                <w:kern w:val="0"/>
+                <w:sz w:val="24"/>
+                <w:szCs w:val="24"/>
+                <w:bdr w:val="none" w:sz="0" w:space="0" w:color="auto" w:frame="1"/>
+                <w:lang w:eastAsia="en-ZA"/>
+                <w14:ligatures w14:val="none"/>
+              </w:rPr>
+              <w:t>Fact_Daily_Account</w:t>
+            </w:r>
+            <w:proofErr w:type="spellEnd"/>
+            <w:r>
+              <w:rPr>
+                <w:rFonts w:ascii="Times New Roman" w:eastAsia="Times New Roman" w:hAnsi="Times New Roman" w:cs="Times New Roman"/>
+                <w:color w:val="1F1F1F"/>
+                <w:kern w:val="0"/>
+                <w:sz w:val="24"/>
+                <w:szCs w:val="24"/>
+                <w:bdr w:val="none" w:sz="0" w:space="0" w:color="auto" w:frame="1"/>
+                <w:lang w:eastAsia="en-ZA"/>
+                <w14:ligatures w14:val="none"/>
+              </w:rPr>
+              <w:t xml:space="preserve"> </w:t>
+            </w:r>
+            <w:r>
+              <w:rPr>
+                <w:rFonts w:ascii="Times New Roman" w:eastAsia="Times New Roman" w:hAnsi="Times New Roman" w:cs="Times New Roman"/>
+                <w:i/>
+                <w:iCs/>
+                <w:color w:val="1F1F1F"/>
+                <w:kern w:val="0"/>
+                <w:sz w:val="24"/>
+                <w:szCs w:val="24"/>
+                <w:bdr w:val="none" w:sz="0" w:space="0" w:color="auto" w:frame="1"/>
+                <w:lang w:eastAsia="en-ZA"/>
+                <w14:ligatures w14:val="none"/>
+              </w:rPr>
+              <w:t>(Aggregated)</w:t>
+            </w:r>
+          </w:p>
+        </w:tc>
+        <w:tc>
+          <w:tcPr>
+            <w:tcW w:w="0" w:type="auto"/>
+            <w:hideMark/>
+          </w:tcPr>
+          <w:p>
+            <w:pPr>
+              <w:rPr>
+                <w:rFonts w:ascii="Times New Roman" w:eastAsia="Times New Roman" w:hAnsi="Times New Roman" w:cs="Times New Roman"/>
+                <w:color w:val="1F1F1F"/>
+                <w:kern w:val="0"/>
+                <w:sz w:val="24"/>
+                <w:szCs w:val="24"/>
+                <w:lang w:eastAsia="en-ZA"/>
+                <w14:ligatures w14:val="none"/>
+              </w:rPr>
+            </w:pPr>
+            <w:r>
+              <w:rPr>
+                <w:rFonts w:ascii="Times New Roman" w:eastAsia="Times New Roman" w:hAnsi="Times New Roman" w:cs="Times New Roman"/>
+                <w:b/>
+                <w:bCs/>
+                <w:color w:val="1F1F1F"/>
+                <w:kern w:val="0"/>
+                <w:sz w:val="24"/>
+                <w:szCs w:val="24"/>
+                <w:bdr w:val="none" w:sz="0" w:space="0" w:color="auto" w:frame="1"/>
+                <w:lang w:eastAsia="en-ZA"/>
+                <w14:ligatures w14:val="none"/>
+              </w:rPr>
+              <w:t>Why Daily Grain?</w:t>
+            </w:r>
+            <w:r>
+              <w:rPr>
+                <w:rFonts w:ascii="Times New Roman" w:eastAsia="Times New Roman" w:hAnsi="Times New Roman" w:cs="Times New Roman"/>
+                <w:color w:val="1F1F1F"/>
+                <w:kern w:val="0"/>
+                <w:sz w:val="24"/>
+                <w:szCs w:val="24"/>
+                <w:bdr w:val="none" w:sz="0" w:space="0" w:color="auto" w:frame="1"/>
+                <w:lang w:eastAsia="en-ZA"/>
+                <w14:ligatures w14:val="none"/>
+              </w:rPr>
+              <w:t xml:space="preserve"> Recovery Factor is a long-term metric (</w:t>
+            </w:r>
+            <w:r>
+              <w:rPr>
+                <w:rFonts w:ascii="Times New Roman" w:eastAsia="Times New Roman" w:hAnsi="Times New Roman" w:cs="Times New Roman"/>
+                <w:color w:val="444746"/>
+                <w:kern w:val="0"/>
+                <w:sz w:val="20"/>
+                <w:szCs w:val="20"/>
+                <w:bdr w:val="none" w:sz="0" w:space="0" w:color="auto" w:frame="1"/>
+                <w:lang w:eastAsia="en-ZA"/>
+                <w14:ligatures w14:val="none"/>
+              </w:rPr>
+              <w:t>Total Profit / Max Historical Drawdown</w:t>
+            </w:r>
+            <w:r>
+              <w:rPr>
+                <w:rFonts w:ascii="Times New Roman" w:eastAsia="Times New Roman" w:hAnsi="Times New Roman" w:cs="Times New Roman"/>
+                <w:color w:val="1F1F1F"/>
+                <w:kern w:val="0"/>
+                <w:sz w:val="24"/>
+                <w:szCs w:val="24"/>
+                <w:bdr w:val="none" w:sz="0" w:space="0" w:color="auto" w:frame="1"/>
+                <w:lang w:eastAsia="en-ZA"/>
+                <w14:ligatures w14:val="none"/>
+              </w:rPr>
+              <w:t xml:space="preserve">). We derive this by summing </w:t>
+            </w:r>
+            <w:proofErr w:type="spellStart"/>
+            <w:r>
+              <w:rPr>
+                <w:rFonts w:ascii="Times New Roman" w:eastAsia="Times New Roman" w:hAnsi="Times New Roman" w:cs="Times New Roman"/>
+                <w:color w:val="444746"/>
+                <w:kern w:val="0"/>
+                <w:sz w:val="20"/>
+                <w:szCs w:val="20"/>
+                <w:bdr w:val="none" w:sz="0" w:space="0" w:color="auto" w:frame="1"/>
+                <w:lang w:eastAsia="en-ZA"/>
+                <w14:ligatures w14:val="none"/>
+              </w:rPr>
+              <w:t>DailyNetProfit</w:t>
+            </w:r>
+            <w:proofErr w:type="spellEnd"/>
+            <w:r>
+              <w:rPr>
+                <w:rFonts w:ascii="Times New Roman" w:eastAsia="Times New Roman" w:hAnsi="Times New Roman" w:cs="Times New Roman"/>
+                <w:color w:val="1F1F1F"/>
+                <w:kern w:val="0"/>
+                <w:sz w:val="24"/>
+                <w:szCs w:val="24"/>
+                <w:bdr w:val="none" w:sz="0" w:space="0" w:color="auto" w:frame="1"/>
+                <w:lang w:eastAsia="en-ZA"/>
+                <w14:ligatures w14:val="none"/>
+              </w:rPr>
+              <w:t xml:space="preserve"> and finding the </w:t>
+            </w:r>
+            <w:r>
+              <w:rPr>
+                <w:rFonts w:ascii="Times New Roman" w:eastAsia="Times New Roman" w:hAnsi="Times New Roman" w:cs="Times New Roman"/>
+                <w:color w:val="444746"/>
+                <w:kern w:val="0"/>
+                <w:sz w:val="20"/>
+                <w:szCs w:val="20"/>
+                <w:bdr w:val="none" w:sz="0" w:space="0" w:color="auto" w:frame="1"/>
+                <w:lang w:eastAsia="en-ZA"/>
+                <w14:ligatures w14:val="none"/>
+              </w:rPr>
+              <w:t>MIN(</w:t>
+            </w:r>
+            <w:proofErr w:type="spellStart"/>
+            <w:r>
+              <w:rPr>
+                <w:rFonts w:ascii="Times New Roman" w:eastAsia="Times New Roman" w:hAnsi="Times New Roman" w:cs="Times New Roman"/>
+                <w:color w:val="444746"/>
+                <w:kern w:val="0"/>
+                <w:sz w:val="20"/>
+                <w:szCs w:val="20"/>
+                <w:bdr w:val="none" w:sz="0" w:space="0" w:color="auto" w:frame="1"/>
+                <w:lang w:eastAsia="en-ZA"/>
+                <w14:ligatures w14:val="none"/>
+              </w:rPr>
+              <w:t>DailyDrawdown</w:t>
+            </w:r>
+            <w:proofErr w:type="spellEnd"/>
+            <w:r>
+              <w:rPr>
+                <w:rFonts w:ascii="Times New Roman" w:eastAsia="Times New Roman" w:hAnsi="Times New Roman" w:cs="Times New Roman"/>
+                <w:color w:val="444746"/>
+                <w:kern w:val="0"/>
+                <w:sz w:val="20"/>
+                <w:szCs w:val="20"/>
+                <w:bdr w:val="none" w:sz="0" w:space="0" w:color="auto" w:frame="1"/>
+                <w:lang w:eastAsia="en-ZA"/>
+                <w14:ligatures w14:val="none"/>
+              </w:rPr>
+              <w:t>)</w:t>
+            </w:r>
+            <w:r>
+              <w:rPr>
+                <w:rFonts w:ascii="Times New Roman" w:eastAsia="Times New Roman" w:hAnsi="Times New Roman" w:cs="Times New Roman"/>
+                <w:color w:val="1F1F1F"/>
+                <w:kern w:val="0"/>
+                <w:sz w:val="24"/>
+                <w:szCs w:val="24"/>
+                <w:bdr w:val="none" w:sz="0" w:space="0" w:color="auto" w:frame="1"/>
+                <w:lang w:eastAsia="en-ZA"/>
+                <w14:ligatures w14:val="none"/>
+              </w:rPr>
+              <w:t xml:space="preserve"> from this table over the full history.</w:t>
+            </w:r>
+          </w:p>
+        </w:tc>
+      </w:tr>
+      <w:tr>
+        <w:tc>
+          <w:tcPr>
+            <w:tcW w:w="0" w:type="auto"/>
+            <w:hideMark/>
+          </w:tcPr>
+          <w:p>
+            <w:pPr>
+              <w:rPr>
+                <w:rFonts w:ascii="Times New Roman" w:eastAsia="Times New Roman" w:hAnsi="Times New Roman" w:cs="Times New Roman"/>
+                <w:color w:val="1F1F1F"/>
+                <w:kern w:val="0"/>
+                <w:sz w:val="24"/>
+                <w:szCs w:val="24"/>
+                <w:lang w:eastAsia="en-ZA"/>
+                <w14:ligatures w14:val="none"/>
+              </w:rPr>
+            </w:pPr>
+            <w:r>
+              <w:rPr>
+                <w:rFonts w:ascii="Times New Roman" w:eastAsia="Times New Roman" w:hAnsi="Times New Roman" w:cs="Times New Roman"/>
+                <w:b/>
+                <w:bCs/>
+                <w:color w:val="1F1F1F"/>
+                <w:kern w:val="0"/>
+                <w:sz w:val="24"/>
+                <w:szCs w:val="24"/>
+                <w:bdr w:val="none" w:sz="0" w:space="0" w:color="auto" w:frame="1"/>
+                <w:lang w:eastAsia="en-ZA"/>
+                <w14:ligatures w14:val="none"/>
+              </w:rPr>
+              <w:t>KPI 5: Trade Duration Drift</w:t>
+            </w:r>
+          </w:p>
+        </w:tc>
+        <w:tc>
+          <w:tcPr>
+            <w:tcW w:w="0" w:type="auto"/>
+            <w:hideMark/>
+          </w:tcPr>
+          <w:p>
+            <w:pPr>
+              <w:rPr>
+                <w:rFonts w:ascii="Times New Roman" w:eastAsia="Times New Roman" w:hAnsi="Times New Roman" w:cs="Times New Roman"/>
+                <w:color w:val="1F1F1F"/>
+                <w:kern w:val="0"/>
+                <w:sz w:val="24"/>
+                <w:szCs w:val="24"/>
+                <w:lang w:eastAsia="en-ZA"/>
+                <w14:ligatures w14:val="none"/>
+              </w:rPr>
+            </w:pPr>
+            <w:proofErr w:type="spellStart"/>
+            <w:r>
+              <w:rPr>
+                <w:rFonts w:ascii="Times New Roman" w:eastAsia="Times New Roman" w:hAnsi="Times New Roman" w:cs="Times New Roman"/>
+                <w:b/>
+                <w:bCs/>
+                <w:color w:val="1F1F1F"/>
+                <w:kern w:val="0"/>
+                <w:sz w:val="24"/>
+                <w:szCs w:val="24"/>
+                <w:bdr w:val="none" w:sz="0" w:space="0" w:color="auto" w:frame="1"/>
+                <w:lang w:eastAsia="en-ZA"/>
+                <w14:ligatures w14:val="none"/>
+              </w:rPr>
+              <w:t>Fact_Trades</w:t>
+            </w:r>
+            <w:proofErr w:type="spellEnd"/>
+          </w:p>
+        </w:tc>
+        <w:tc>
+          <w:tcPr>
+            <w:tcW w:w="0" w:type="auto"/>
+            <w:hideMark/>
+          </w:tcPr>
+          <w:p>
+            <w:pPr>
+              <w:rPr>
+                <w:rFonts w:ascii="Times New Roman" w:eastAsia="Times New Roman" w:hAnsi="Times New Roman" w:cs="Times New Roman"/>
+                <w:color w:val="1F1F1F"/>
+                <w:kern w:val="0"/>
+                <w:sz w:val="24"/>
+                <w:szCs w:val="24"/>
+                <w:lang w:eastAsia="en-ZA"/>
+                <w14:ligatures w14:val="none"/>
+              </w:rPr>
+            </w:pPr>
+            <w:r>
+              <w:rPr>
+                <w:rFonts w:ascii="Times New Roman" w:eastAsia="Times New Roman" w:hAnsi="Times New Roman" w:cs="Times New Roman"/>
+                <w:b/>
+                <w:bCs/>
+                <w:color w:val="1F1F1F"/>
+                <w:kern w:val="0"/>
+                <w:sz w:val="24"/>
+                <w:szCs w:val="24"/>
+                <w:bdr w:val="none" w:sz="0" w:space="0" w:color="auto" w:frame="1"/>
+                <w:lang w:eastAsia="en-ZA"/>
+                <w14:ligatures w14:val="none"/>
+              </w:rPr>
+              <w:t>Why Trade Grain?</w:t>
+            </w:r>
+            <w:r>
+              <w:rPr>
+                <w:rFonts w:ascii="Times New Roman" w:eastAsia="Times New Roman" w:hAnsi="Times New Roman" w:cs="Times New Roman"/>
+                <w:color w:val="1F1F1F"/>
+                <w:kern w:val="0"/>
+                <w:sz w:val="24"/>
+                <w:szCs w:val="24"/>
+                <w:bdr w:val="none" w:sz="0" w:space="0" w:color="auto" w:frame="1"/>
+                <w:lang w:eastAsia="en-ZA"/>
+                <w14:ligatures w14:val="none"/>
+              </w:rPr>
+              <w:t xml:space="preserve"> To detect "drift," we need to see the outliers. If we averaged duration at a daily level, one "stuck" trade of 12 hours would be diluted by ten quick scalps. Trade-level grain exposes the specific outliers.</w:t>
+            </w:r>
+          </w:p>
+        </w:tc>
+      </w:tr>
+      <w:tr>
+        <w:tc>
+          <w:tcPr>
+            <w:tcW w:w="0" w:type="auto"/>
+            <w:hideMark/>
+          </w:tcPr>
+          <w:p>
+            <w:pPr>
+              <w:rPr>
+                <w:rFonts w:ascii="Times New Roman" w:eastAsia="Times New Roman" w:hAnsi="Times New Roman" w:cs="Times New Roman"/>
+                <w:color w:val="1F1F1F"/>
+                <w:kern w:val="0"/>
+                <w:sz w:val="24"/>
+                <w:szCs w:val="24"/>
+                <w:lang w:eastAsia="en-ZA"/>
+                <w14:ligatures w14:val="none"/>
+              </w:rPr>
+            </w:pPr>
+            <w:r>
+              <w:rPr>
+                <w:rFonts w:ascii="Times New Roman" w:eastAsia="Times New Roman" w:hAnsi="Times New Roman" w:cs="Times New Roman"/>
+                <w:b/>
+                <w:bCs/>
+                <w:color w:val="1F1F1F"/>
+                <w:kern w:val="0"/>
+                <w:sz w:val="24"/>
+                <w:szCs w:val="24"/>
+                <w:bdr w:val="none" w:sz="0" w:space="0" w:color="auto" w:frame="1"/>
+                <w:lang w:eastAsia="en-ZA"/>
+                <w14:ligatures w14:val="none"/>
+              </w:rPr>
+              <w:t>Attribution (Step Index Selection)</w:t>
+            </w:r>
+          </w:p>
+        </w:tc>
+        <w:tc>
+          <w:tcPr>
+            <w:tcW w:w="0" w:type="auto"/>
+            <w:hideMark/>
+          </w:tcPr>
+          <w:p>
+            <w:pPr>
+              <w:rPr>
+                <w:rFonts w:ascii="Times New Roman" w:eastAsia="Times New Roman" w:hAnsi="Times New Roman" w:cs="Times New Roman"/>
+                <w:color w:val="1F1F1F"/>
+                <w:kern w:val="0"/>
+                <w:sz w:val="24"/>
+                <w:szCs w:val="24"/>
+                <w:lang w:eastAsia="en-ZA"/>
+                <w14:ligatures w14:val="none"/>
+              </w:rPr>
+            </w:pPr>
+            <w:proofErr w:type="spellStart"/>
+            <w:r>
+              <w:rPr>
+                <w:rFonts w:ascii="Times New Roman" w:eastAsia="Times New Roman" w:hAnsi="Times New Roman" w:cs="Times New Roman"/>
+                <w:b/>
+                <w:bCs/>
+                <w:color w:val="1F1F1F"/>
+                <w:kern w:val="0"/>
+                <w:sz w:val="24"/>
+                <w:szCs w:val="24"/>
+                <w:bdr w:val="none" w:sz="0" w:space="0" w:color="auto" w:frame="1"/>
+                <w:lang w:eastAsia="en-ZA"/>
+                <w14:ligatures w14:val="none"/>
+              </w:rPr>
+              <w:t>Fact_Symbol_Performance</w:t>
+            </w:r>
+            <w:proofErr w:type="spellEnd"/>
+          </w:p>
+        </w:tc>
+        <w:tc>
+          <w:tcPr>
+            <w:tcW w:w="0" w:type="auto"/>
+            <w:hideMark/>
+          </w:tcPr>
+          <w:p>
+            <w:pPr>
+              <w:rPr>
+                <w:rFonts w:ascii="Times New Roman" w:eastAsia="Times New Roman" w:hAnsi="Times New Roman" w:cs="Times New Roman"/>
+                <w:color w:val="1F1F1F"/>
+                <w:kern w:val="0"/>
+                <w:sz w:val="24"/>
+                <w:szCs w:val="24"/>
+                <w:lang w:eastAsia="en-ZA"/>
+                <w14:ligatures w14:val="none"/>
+              </w:rPr>
+            </w:pPr>
+            <w:r>
+              <w:rPr>
+                <w:rFonts w:ascii="Times New Roman" w:eastAsia="Times New Roman" w:hAnsi="Times New Roman" w:cs="Times New Roman"/>
+                <w:b/>
+                <w:bCs/>
+                <w:color w:val="1F1F1F"/>
+                <w:kern w:val="0"/>
+                <w:sz w:val="24"/>
+                <w:szCs w:val="24"/>
+                <w:bdr w:val="none" w:sz="0" w:space="0" w:color="auto" w:frame="1"/>
+                <w:lang w:eastAsia="en-ZA"/>
+                <w14:ligatures w14:val="none"/>
+              </w:rPr>
+              <w:t>Why Symbol Grain?</w:t>
+            </w:r>
+            <w:r>
+              <w:rPr>
+                <w:rFonts w:ascii="Times New Roman" w:eastAsia="Times New Roman" w:hAnsi="Times New Roman" w:cs="Times New Roman"/>
+                <w:color w:val="1F1F1F"/>
+                <w:kern w:val="0"/>
+                <w:sz w:val="24"/>
+                <w:szCs w:val="24"/>
+                <w:bdr w:val="none" w:sz="0" w:space="0" w:color="auto" w:frame="1"/>
+                <w:lang w:eastAsia="en-ZA"/>
+                <w14:ligatures w14:val="none"/>
+              </w:rPr>
+              <w:t xml:space="preserve"> This is the specific table needed to answer the "Which Step Index should I fire?" question. It isolates profit and drawdown per instrument.</w:t>
+            </w:r>
+          </w:p>
+        </w:tc>
+      </w:tr>
+    </w:tbl>
     <w:p>
       <w:pPr>
         <w:rPr>
@@ -953,6 +2051,7 @@
         <w:rPr>
           <w:rFonts w:ascii="Times New Roman" w:hAnsi="Times New Roman" w:cs="Times New Roman"/>
         </w:rPr>
+        <w:lastRenderedPageBreak/>
         <w:t>Design Justification</w:t>
       </w:r>
     </w:p>
@@ -2666,6 +3765,25 @@
       <w:szCs w:val="20"/>
     </w:rPr>
   </w:style>
+  <w:style w:type="table" w:styleId="TableGrid">
+    <w:name w:val="Table Grid"/>
+    <w:basedOn w:val="TableNormal"/>
+    <w:uiPriority w:val="39"/>
+    <w:rsid w:val="0087105B"/>
+    <w:pPr>
+      <w:spacing w:after="0" w:line="240" w:lineRule="auto"/>
+    </w:pPr>
+    <w:tblPr>
+      <w:tblBorders>
+        <w:top w:val="single" w:sz="4" w:space="0" w:color="auto"/>
+        <w:left w:val="single" w:sz="4" w:space="0" w:color="auto"/>
+        <w:bottom w:val="single" w:sz="4" w:space="0" w:color="auto"/>
+        <w:right w:val="single" w:sz="4" w:space="0" w:color="auto"/>
+        <w:insideH w:val="single" w:sz="4" w:space="0" w:color="auto"/>
+        <w:insideV w:val="single" w:sz="4" w:space="0" w:color="auto"/>
+      </w:tblBorders>
+    </w:tblPr>
+  </w:style>
 </w:styles>
 </file>
 
@@ -2962,4 +4080,16 @@
     </a:ext>
   </a:extLst>
 </a:theme>
+</file>
+
+<file path=customXml/item1.xml><?xml version="1.0" encoding="utf-8"?>
+<b:Sources xmlns:b="http://schemas.openxmlformats.org/officeDocument/2006/bibliography" xmlns="http://schemas.openxmlformats.org/officeDocument/2006/bibliography" SelectedStyle="\APASixthEditionOfficeOnline.xsl" StyleName="APA" Version="6"/>
+</file>
+
+<file path=customXml/itemProps1.xml><?xml version="1.0" encoding="utf-8"?>
+<ds:datastoreItem xmlns:ds="http://schemas.openxmlformats.org/officeDocument/2006/customXml" ds:itemID="{935A067B-2285-426C-89AA-41B5E3AF3655}">
+  <ds:schemaRefs>
+    <ds:schemaRef ds:uri="http://schemas.openxmlformats.org/officeDocument/2006/bibliography"/>
+  </ds:schemaRefs>
+</ds:datastoreItem>
 </file>
</xml_diff>